<commit_message>
Updated 02 exercise needs desk check
</commit_message>
<xml_diff>
--- a/02/02_exec.docx
+++ b/02/02_exec.docx
@@ -100,10 +100,20 @@
         <w:rPr>
           <w:rFonts w:ascii="Arial" w:hAnsi="Arial" w:cs="Arial"/>
         </w:rPr>
-        <w:t>UNIT 01 EXERCISE</w:t>
-      </w:r>
-      <w:bookmarkStart w:id="3" w:name="_GoBack"/>
-      <w:bookmarkEnd w:id="3"/>
+        <w:t>UNIT 0</w:t>
+      </w:r>
+      <w:r>
+        <w:rPr>
+          <w:rFonts w:ascii="Arial" w:hAnsi="Arial" w:cs="Arial"/>
+        </w:rPr>
+        <w:t>2</w:t>
+      </w:r>
+      <w:r>
+        <w:rPr>
+          <w:rFonts w:ascii="Arial" w:hAnsi="Arial" w:cs="Arial"/>
+        </w:rPr>
+        <w:t xml:space="preserve"> EXERCISE</w:t>
+      </w:r>
     </w:p>
     <w:p>
       <w:pPr>
@@ -183,16 +193,16 @@
         <w:pStyle w:val="Heading1"/>
         <w:jc w:val="center"/>
       </w:pPr>
-      <w:bookmarkStart w:id="4" w:name="_Toc101100984"/>
-      <w:bookmarkStart w:id="5" w:name="_Toc101105651"/>
-      <w:bookmarkStart w:id="6" w:name="_Toc29269325"/>
+      <w:bookmarkStart w:id="3" w:name="_Toc101100984"/>
+      <w:bookmarkStart w:id="4" w:name="_Toc101105651"/>
+      <w:bookmarkStart w:id="5" w:name="_Toc29269325"/>
       <w:r>
         <w:lastRenderedPageBreak/>
         <w:t>TABLE OF CONTENTS</w:t>
       </w:r>
+      <w:bookmarkEnd w:id="3"/>
       <w:bookmarkEnd w:id="4"/>
       <w:bookmarkEnd w:id="5"/>
-      <w:bookmarkEnd w:id="6"/>
     </w:p>
     <w:p>
       <w:pPr>
@@ -235,8 +245,8 @@
         </w:rPr>
         <w:fldChar w:fldCharType="separate"/>
       </w:r>
-      <w:bookmarkStart w:id="7" w:name="_Toc101100985"/>
-      <w:bookmarkStart w:id="8" w:name="_Toc101105652"/>
+      <w:bookmarkStart w:id="6" w:name="_Toc101100985"/>
+      <w:bookmarkStart w:id="7" w:name="_Toc101105652"/>
       <w:r>
         <w:rPr>
           <w:rStyle w:val="Hyperlink"/>
@@ -263,12 +273,6 @@
           <w:noProof/>
         </w:rPr>
         <w:instrText xml:space="preserve"> </w:instrText>
-      </w:r>
-      <w:r>
-        <w:rPr>
-          <w:rStyle w:val="Hyperlink"/>
-          <w:noProof/>
-        </w:rPr>
       </w:r>
       <w:r>
         <w:rPr>
@@ -916,7 +920,39 @@
       <w:r>
         <w:fldChar w:fldCharType="end"/>
       </w:r>
+      <w:bookmarkEnd w:id="6"/>
       <w:bookmarkEnd w:id="7"/>
+    </w:p>
+    <w:p>
+      <w:pPr>
+        <w:rPr>
+          <w:rFonts w:ascii="Arial" w:hAnsi="Arial" w:cs="Arial"/>
+        </w:rPr>
+      </w:pPr>
+    </w:p>
+    <w:p>
+      <w:pPr>
+        <w:rPr>
+          <w:rFonts w:ascii="Arial" w:hAnsi="Arial" w:cs="Arial"/>
+        </w:rPr>
+      </w:pPr>
+      <w:r>
+        <w:rPr>
+          <w:rFonts w:ascii="Arial" w:hAnsi="Arial" w:cs="Arial"/>
+        </w:rPr>
+        <w:br w:type="page"/>
+      </w:r>
+    </w:p>
+    <w:p>
+      <w:pPr>
+        <w:pStyle w:val="Heading1"/>
+        <w:jc w:val="center"/>
+      </w:pPr>
+      <w:bookmarkStart w:id="8" w:name="_Toc29269326"/>
+      <w:r>
+        <w:lastRenderedPageBreak/>
+        <w:t>NARRATIVE</w:t>
+      </w:r>
       <w:bookmarkEnd w:id="8"/>
     </w:p>
     <w:p>
@@ -936,109 +972,77 @@
         <w:rPr>
           <w:rFonts w:ascii="Arial" w:hAnsi="Arial" w:cs="Arial"/>
         </w:rPr>
-        <w:br w:type="page"/>
+        <w:t>Although the instructions in the videos were a little confusing, the code itself was simple. Mostly I had trouble adding a zip file to this word document because LibreOffice doesn’t support ActiveX objects.</w:t>
       </w:r>
     </w:p>
     <w:p>
       <w:pPr>
+        <w:rPr>
+          <w:rFonts w:ascii="Arial" w:hAnsi="Arial" w:cs="Arial"/>
+        </w:rPr>
+      </w:pPr>
+    </w:p>
+    <w:p>
+      <w:pPr>
+        <w:rPr>
+          <w:rFonts w:ascii="Arial" w:hAnsi="Arial" w:cs="Arial"/>
+        </w:rPr>
+      </w:pPr>
+      <w:r>
+        <w:rPr>
+          <w:rFonts w:ascii="Arial" w:hAnsi="Arial" w:cs="Arial"/>
+        </w:rPr>
+        <w:t>Does your server automatically scrape the zip files out of the word document? I’m interested in how much of the grading process you’ve automated.</w:t>
+      </w:r>
+    </w:p>
+    <w:p>
+      <w:pPr>
+        <w:rPr>
+          <w:rFonts w:ascii="Arial" w:hAnsi="Arial" w:cs="Arial"/>
+        </w:rPr>
+      </w:pPr>
+    </w:p>
+    <w:p>
+      <w:pPr>
+        <w:rPr>
+          <w:rFonts w:ascii="Arial" w:hAnsi="Arial" w:cs="Arial"/>
+        </w:rPr>
+      </w:pPr>
+      <w:r>
+        <w:rPr>
+          <w:rFonts w:ascii="Arial" w:hAnsi="Arial" w:cs="Arial"/>
+        </w:rPr>
+        <w:t>I write PHP daily for work, so I am very familiar with the concepts and coursework covered in this class, but I always look forward to learning something new!</w:t>
+      </w:r>
+    </w:p>
+    <w:p>
+      <w:pPr>
+        <w:rPr>
+          <w:rFonts w:ascii="Arial" w:hAnsi="Arial" w:cs="Arial"/>
+        </w:rPr>
+      </w:pPr>
+      <w:r>
+        <w:br w:type="page"/>
+      </w:r>
+    </w:p>
+    <w:p>
+      <w:pPr>
         <w:pStyle w:val="Heading1"/>
         <w:jc w:val="center"/>
       </w:pPr>
-      <w:bookmarkStart w:id="9" w:name="_Toc29269326"/>
-      <w:r>
-        <w:lastRenderedPageBreak/>
-        <w:t>NARRATIVE</w:t>
-      </w:r>
-      <w:bookmarkEnd w:id="9"/>
-    </w:p>
-    <w:p>
-      <w:pPr>
-        <w:rPr>
-          <w:rFonts w:ascii="Arial" w:hAnsi="Arial" w:cs="Arial"/>
-        </w:rPr>
-      </w:pPr>
-    </w:p>
-    <w:p>
-      <w:pPr>
-        <w:rPr>
-          <w:rFonts w:ascii="Arial" w:hAnsi="Arial" w:cs="Arial"/>
-        </w:rPr>
-      </w:pPr>
-      <w:r>
-        <w:rPr>
-          <w:rFonts w:ascii="Arial" w:hAnsi="Arial" w:cs="Arial"/>
-        </w:rPr>
-        <w:t>Although the instructions in the videos were a little confusing, the code itself was simple. Mostly I had trouble adding a zip file to this word document because LibreOffice doesn’t support ActiveX objects.</w:t>
-      </w:r>
-    </w:p>
-    <w:p>
-      <w:pPr>
-        <w:rPr>
-          <w:rFonts w:ascii="Arial" w:hAnsi="Arial" w:cs="Arial"/>
-        </w:rPr>
-      </w:pPr>
-    </w:p>
-    <w:p>
-      <w:pPr>
-        <w:rPr>
-          <w:rFonts w:ascii="Arial" w:hAnsi="Arial" w:cs="Arial"/>
-        </w:rPr>
-      </w:pPr>
-      <w:r>
-        <w:rPr>
-          <w:rFonts w:ascii="Arial" w:hAnsi="Arial" w:cs="Arial"/>
-        </w:rPr>
-        <w:t>Does your server automatically scrape the zip files out of the word document? I’m interested in how much of the grading process you’ve automated.</w:t>
-      </w:r>
-    </w:p>
-    <w:p>
-      <w:pPr>
-        <w:rPr>
-          <w:rFonts w:ascii="Arial" w:hAnsi="Arial" w:cs="Arial"/>
-        </w:rPr>
-      </w:pPr>
-    </w:p>
-    <w:p>
-      <w:pPr>
-        <w:rPr>
-          <w:rFonts w:ascii="Arial" w:hAnsi="Arial" w:cs="Arial"/>
-        </w:rPr>
-      </w:pPr>
-      <w:r>
-        <w:rPr>
-          <w:rFonts w:ascii="Arial" w:hAnsi="Arial" w:cs="Arial"/>
-        </w:rPr>
-        <w:t>I write PHP daily for work, so I am very familiar with the concepts and coursework covered in this class, but I always look forward to learning something new!</w:t>
-      </w:r>
-    </w:p>
-    <w:p>
-      <w:pPr>
-        <w:rPr>
-          <w:rFonts w:ascii="Arial" w:hAnsi="Arial" w:cs="Arial"/>
-        </w:rPr>
-      </w:pPr>
-      <w:r>
-        <w:br w:type="page"/>
-      </w:r>
-    </w:p>
-    <w:p>
-      <w:pPr>
-        <w:pStyle w:val="Heading1"/>
-        <w:jc w:val="center"/>
-      </w:pPr>
-      <w:bookmarkStart w:id="10" w:name="_Toc101100986"/>
-      <w:bookmarkStart w:id="11" w:name="_Toc101105653"/>
-      <w:bookmarkStart w:id="12" w:name="_Toc29269327"/>
+      <w:bookmarkStart w:id="9" w:name="_Toc101100986"/>
+      <w:bookmarkStart w:id="10" w:name="_Toc101105653"/>
+      <w:bookmarkStart w:id="11" w:name="_Toc29269327"/>
       <w:r>
         <w:lastRenderedPageBreak/>
         <w:t>DEFINING DIAGRA</w:t>
       </w:r>
+      <w:bookmarkEnd w:id="9"/>
+      <w:r>
+        <w:t>M</w:t>
+      </w:r>
       <w:bookmarkEnd w:id="10"/>
-      <w:r>
-        <w:t>M</w:t>
-      </w:r>
       <w:bookmarkEnd w:id="11"/>
-      <w:bookmarkEnd w:id="12"/>
     </w:p>
     <w:p>
       <w:pPr>
@@ -1187,35 +1191,7 @@
               <w:rPr>
                 <w:rFonts w:ascii="Arial" w:hAnsi="Arial" w:cs="Arial"/>
               </w:rPr>
-              <w:t xml:space="preserve">Sum of </w:t>
-            </w:r>
-            <w:proofErr w:type="spellStart"/>
-            <w:r>
-              <w:rPr>
-                <w:rFonts w:ascii="Arial" w:hAnsi="Arial" w:cs="Arial"/>
-              </w:rPr>
-              <w:t>nbr</w:t>
-            </w:r>
-            <w:proofErr w:type="spellEnd"/>
-            <w:r>
-              <w:rPr>
-                <w:rFonts w:ascii="Arial" w:hAnsi="Arial" w:cs="Arial"/>
-              </w:rPr>
-              <w:t xml:space="preserve"> 1 and </w:t>
-            </w:r>
-            <w:proofErr w:type="spellStart"/>
-            <w:r>
-              <w:rPr>
-                <w:rFonts w:ascii="Arial" w:hAnsi="Arial" w:cs="Arial"/>
-              </w:rPr>
-              <w:t>nbr</w:t>
-            </w:r>
-            <w:proofErr w:type="spellEnd"/>
-            <w:r>
-              <w:rPr>
-                <w:rFonts w:ascii="Arial" w:hAnsi="Arial" w:cs="Arial"/>
-              </w:rPr>
-              <w:t xml:space="preserve"> 2</w:t>
+              <w:t>Total</w:t>
             </w:r>
           </w:p>
         </w:tc>
@@ -1287,6 +1263,12 @@
                 <w:rFonts w:ascii="Arial" w:hAnsi="Arial" w:cs="Arial"/>
               </w:rPr>
             </w:pPr>
+            <w:r>
+              <w:rPr>
+                <w:rFonts w:ascii="Arial" w:hAnsi="Arial" w:cs="Arial"/>
+              </w:rPr>
+              <w:t>Tax Rate</w:t>
+            </w:r>
           </w:p>
         </w:tc>
       </w:tr>
@@ -1302,6 +1284,26 @@
                 <w:rFonts w:ascii="Arial" w:hAnsi="Arial" w:cs="Arial"/>
               </w:rPr>
             </w:pPr>
+            <w:proofErr w:type="spellStart"/>
+            <w:r>
+              <w:rPr>
+                <w:rFonts w:ascii="Arial" w:hAnsi="Arial" w:cs="Arial"/>
+              </w:rPr>
+              <w:t>nbr</w:t>
+            </w:r>
+            <w:proofErr w:type="spellEnd"/>
+            <w:r>
+              <w:rPr>
+                <w:rFonts w:ascii="Arial" w:hAnsi="Arial" w:cs="Arial"/>
+              </w:rPr>
+              <w:t xml:space="preserve"> </w:t>
+            </w:r>
+            <w:r>
+              <w:rPr>
+                <w:rFonts w:ascii="Arial" w:hAnsi="Arial" w:cs="Arial"/>
+              </w:rPr>
+              <w:t>3</w:t>
+            </w:r>
           </w:p>
         </w:tc>
         <w:tc>
@@ -1343,6 +1345,12 @@
                 <w:rFonts w:ascii="Arial" w:hAnsi="Arial" w:cs="Arial"/>
               </w:rPr>
             </w:pPr>
+            <w:r>
+              <w:rPr>
+                <w:rFonts w:ascii="Arial" w:hAnsi="Arial" w:cs="Arial"/>
+              </w:rPr>
+              <w:t>Grand Total</w:t>
+            </w:r>
           </w:p>
         </w:tc>
       </w:tr>
@@ -1358,6 +1366,26 @@
                 <w:rFonts w:ascii="Arial" w:hAnsi="Arial" w:cs="Arial"/>
               </w:rPr>
             </w:pPr>
+            <w:proofErr w:type="spellStart"/>
+            <w:r>
+              <w:rPr>
+                <w:rFonts w:ascii="Arial" w:hAnsi="Arial" w:cs="Arial"/>
+              </w:rPr>
+              <w:t>nbr</w:t>
+            </w:r>
+            <w:proofErr w:type="spellEnd"/>
+            <w:r>
+              <w:rPr>
+                <w:rFonts w:ascii="Arial" w:hAnsi="Arial" w:cs="Arial"/>
+              </w:rPr>
+              <w:t xml:space="preserve"> </w:t>
+            </w:r>
+            <w:r>
+              <w:rPr>
+                <w:rFonts w:ascii="Arial" w:hAnsi="Arial" w:cs="Arial"/>
+              </w:rPr>
+              <w:t>4</w:t>
+            </w:r>
           </w:p>
         </w:tc>
         <w:tc>
@@ -1414,6 +1442,475 @@
                 <w:rFonts w:ascii="Arial" w:hAnsi="Arial" w:cs="Arial"/>
               </w:rPr>
             </w:pPr>
+            <w:proofErr w:type="spellStart"/>
+            <w:r>
+              <w:rPr>
+                <w:rFonts w:ascii="Arial" w:hAnsi="Arial" w:cs="Arial"/>
+              </w:rPr>
+              <w:t>nbr</w:t>
+            </w:r>
+            <w:proofErr w:type="spellEnd"/>
+            <w:r>
+              <w:rPr>
+                <w:rFonts w:ascii="Arial" w:hAnsi="Arial" w:cs="Arial"/>
+              </w:rPr>
+              <w:t xml:space="preserve"> </w:t>
+            </w:r>
+            <w:r>
+              <w:rPr>
+                <w:rFonts w:ascii="Arial" w:hAnsi="Arial" w:cs="Arial"/>
+              </w:rPr>
+              <w:t>5</w:t>
+            </w:r>
+          </w:p>
+        </w:tc>
+        <w:tc>
+          <w:tcPr>
+            <w:tcW w:w="2952" w:type="dxa"/>
+            <w:shd w:val="clear" w:color="auto" w:fill="auto"/>
+          </w:tcPr>
+          <w:p>
+            <w:pPr>
+              <w:rPr>
+                <w:rFonts w:ascii="Arial" w:hAnsi="Arial" w:cs="Arial"/>
+              </w:rPr>
+            </w:pPr>
+            <w:r>
+              <w:rPr>
+                <w:rFonts w:ascii="Arial" w:hAnsi="Arial" w:cs="Arial"/>
+              </w:rPr>
+              <w:t xml:space="preserve">Prompt for </w:t>
+            </w:r>
+            <w:proofErr w:type="spellStart"/>
+            <w:r>
+              <w:rPr>
+                <w:rFonts w:ascii="Arial" w:hAnsi="Arial" w:cs="Arial"/>
+              </w:rPr>
+              <w:t>nbr</w:t>
+            </w:r>
+            <w:proofErr w:type="spellEnd"/>
+            <w:r>
+              <w:rPr>
+                <w:rFonts w:ascii="Arial" w:hAnsi="Arial" w:cs="Arial"/>
+              </w:rPr>
+              <w:t xml:space="preserve"> </w:t>
+            </w:r>
+            <w:r>
+              <w:rPr>
+                <w:rFonts w:ascii="Arial" w:hAnsi="Arial" w:cs="Arial"/>
+              </w:rPr>
+              <w:t>3</w:t>
+            </w:r>
+          </w:p>
+        </w:tc>
+        <w:tc>
+          <w:tcPr>
+            <w:tcW w:w="2952" w:type="dxa"/>
+            <w:shd w:val="clear" w:color="auto" w:fill="auto"/>
+          </w:tcPr>
+          <w:p>
+            <w:pPr>
+              <w:rPr>
+                <w:rFonts w:ascii="Arial" w:hAnsi="Arial" w:cs="Arial"/>
+              </w:rPr>
+            </w:pPr>
+          </w:p>
+        </w:tc>
+      </w:tr>
+      <w:tr>
+        <w:tc>
+          <w:tcPr>
+            <w:tcW w:w="2952" w:type="dxa"/>
+            <w:shd w:val="clear" w:color="auto" w:fill="auto"/>
+          </w:tcPr>
+          <w:p>
+            <w:pPr>
+              <w:rPr>
+                <w:rFonts w:ascii="Arial" w:hAnsi="Arial" w:cs="Arial"/>
+              </w:rPr>
+            </w:pPr>
+          </w:p>
+        </w:tc>
+        <w:tc>
+          <w:tcPr>
+            <w:tcW w:w="2952" w:type="dxa"/>
+            <w:shd w:val="clear" w:color="auto" w:fill="auto"/>
+          </w:tcPr>
+          <w:p>
+            <w:pPr>
+              <w:rPr>
+                <w:rFonts w:ascii="Arial" w:hAnsi="Arial" w:cs="Arial"/>
+              </w:rPr>
+            </w:pPr>
+            <w:r>
+              <w:rPr>
+                <w:rFonts w:ascii="Arial" w:hAnsi="Arial" w:cs="Arial"/>
+              </w:rPr>
+              <w:t xml:space="preserve">Get </w:t>
+            </w:r>
+            <w:proofErr w:type="spellStart"/>
+            <w:r>
+              <w:rPr>
+                <w:rFonts w:ascii="Arial" w:hAnsi="Arial" w:cs="Arial"/>
+              </w:rPr>
+              <w:t>nbr</w:t>
+            </w:r>
+            <w:proofErr w:type="spellEnd"/>
+            <w:r>
+              <w:rPr>
+                <w:rFonts w:ascii="Arial" w:hAnsi="Arial" w:cs="Arial"/>
+              </w:rPr>
+              <w:t xml:space="preserve"> </w:t>
+            </w:r>
+            <w:r>
+              <w:rPr>
+                <w:rFonts w:ascii="Arial" w:hAnsi="Arial" w:cs="Arial"/>
+              </w:rPr>
+              <w:t>3</w:t>
+            </w:r>
+          </w:p>
+        </w:tc>
+        <w:tc>
+          <w:tcPr>
+            <w:tcW w:w="2952" w:type="dxa"/>
+            <w:shd w:val="clear" w:color="auto" w:fill="auto"/>
+          </w:tcPr>
+          <w:p>
+            <w:pPr>
+              <w:rPr>
+                <w:rFonts w:ascii="Arial" w:hAnsi="Arial" w:cs="Arial"/>
+              </w:rPr>
+            </w:pPr>
+          </w:p>
+        </w:tc>
+      </w:tr>
+      <w:tr>
+        <w:tc>
+          <w:tcPr>
+            <w:tcW w:w="2952" w:type="dxa"/>
+            <w:shd w:val="clear" w:color="auto" w:fill="auto"/>
+          </w:tcPr>
+          <w:p>
+            <w:pPr>
+              <w:rPr>
+                <w:rFonts w:ascii="Arial" w:hAnsi="Arial" w:cs="Arial"/>
+              </w:rPr>
+            </w:pPr>
+          </w:p>
+        </w:tc>
+        <w:tc>
+          <w:tcPr>
+            <w:tcW w:w="2952" w:type="dxa"/>
+            <w:shd w:val="clear" w:color="auto" w:fill="auto"/>
+          </w:tcPr>
+          <w:p>
+            <w:pPr>
+              <w:rPr>
+                <w:rFonts w:ascii="Arial" w:hAnsi="Arial" w:cs="Arial"/>
+              </w:rPr>
+            </w:pPr>
+            <w:r>
+              <w:rPr>
+                <w:rFonts w:ascii="Arial" w:hAnsi="Arial" w:cs="Arial"/>
+              </w:rPr>
+              <w:t xml:space="preserve">Prompt for </w:t>
+            </w:r>
+            <w:proofErr w:type="spellStart"/>
+            <w:r>
+              <w:rPr>
+                <w:rFonts w:ascii="Arial" w:hAnsi="Arial" w:cs="Arial"/>
+              </w:rPr>
+              <w:t>nbr</w:t>
+            </w:r>
+            <w:proofErr w:type="spellEnd"/>
+            <w:r>
+              <w:rPr>
+                <w:rFonts w:ascii="Arial" w:hAnsi="Arial" w:cs="Arial"/>
+              </w:rPr>
+              <w:t xml:space="preserve"> </w:t>
+            </w:r>
+            <w:r>
+              <w:rPr>
+                <w:rFonts w:ascii="Arial" w:hAnsi="Arial" w:cs="Arial"/>
+              </w:rPr>
+              <w:t>4</w:t>
+            </w:r>
+          </w:p>
+        </w:tc>
+        <w:tc>
+          <w:tcPr>
+            <w:tcW w:w="2952" w:type="dxa"/>
+            <w:shd w:val="clear" w:color="auto" w:fill="auto"/>
+          </w:tcPr>
+          <w:p>
+            <w:pPr>
+              <w:rPr>
+                <w:rFonts w:ascii="Arial" w:hAnsi="Arial" w:cs="Arial"/>
+              </w:rPr>
+            </w:pPr>
+          </w:p>
+        </w:tc>
+      </w:tr>
+      <w:tr>
+        <w:tc>
+          <w:tcPr>
+            <w:tcW w:w="2952" w:type="dxa"/>
+            <w:shd w:val="clear" w:color="auto" w:fill="auto"/>
+          </w:tcPr>
+          <w:p>
+            <w:pPr>
+              <w:rPr>
+                <w:rFonts w:ascii="Arial" w:hAnsi="Arial" w:cs="Arial"/>
+              </w:rPr>
+            </w:pPr>
+          </w:p>
+        </w:tc>
+        <w:tc>
+          <w:tcPr>
+            <w:tcW w:w="2952" w:type="dxa"/>
+            <w:shd w:val="clear" w:color="auto" w:fill="auto"/>
+          </w:tcPr>
+          <w:p>
+            <w:pPr>
+              <w:rPr>
+                <w:rFonts w:ascii="Arial" w:hAnsi="Arial" w:cs="Arial"/>
+              </w:rPr>
+            </w:pPr>
+            <w:r>
+              <w:rPr>
+                <w:rFonts w:ascii="Arial" w:hAnsi="Arial" w:cs="Arial"/>
+              </w:rPr>
+              <w:t xml:space="preserve">Get </w:t>
+            </w:r>
+            <w:proofErr w:type="spellStart"/>
+            <w:r>
+              <w:rPr>
+                <w:rFonts w:ascii="Arial" w:hAnsi="Arial" w:cs="Arial"/>
+              </w:rPr>
+              <w:t>nbr</w:t>
+            </w:r>
+            <w:proofErr w:type="spellEnd"/>
+            <w:r>
+              <w:rPr>
+                <w:rFonts w:ascii="Arial" w:hAnsi="Arial" w:cs="Arial"/>
+              </w:rPr>
+              <w:t xml:space="preserve"> </w:t>
+            </w:r>
+            <w:r>
+              <w:rPr>
+                <w:rFonts w:ascii="Arial" w:hAnsi="Arial" w:cs="Arial"/>
+              </w:rPr>
+              <w:t>4</w:t>
+            </w:r>
+          </w:p>
+        </w:tc>
+        <w:tc>
+          <w:tcPr>
+            <w:tcW w:w="2952" w:type="dxa"/>
+            <w:shd w:val="clear" w:color="auto" w:fill="auto"/>
+          </w:tcPr>
+          <w:p>
+            <w:pPr>
+              <w:rPr>
+                <w:rFonts w:ascii="Arial" w:hAnsi="Arial" w:cs="Arial"/>
+              </w:rPr>
+            </w:pPr>
+          </w:p>
+        </w:tc>
+      </w:tr>
+      <w:tr>
+        <w:tc>
+          <w:tcPr>
+            <w:tcW w:w="2952" w:type="dxa"/>
+            <w:shd w:val="clear" w:color="auto" w:fill="auto"/>
+          </w:tcPr>
+          <w:p>
+            <w:pPr>
+              <w:rPr>
+                <w:rFonts w:ascii="Arial" w:hAnsi="Arial" w:cs="Arial"/>
+              </w:rPr>
+            </w:pPr>
+          </w:p>
+        </w:tc>
+        <w:tc>
+          <w:tcPr>
+            <w:tcW w:w="2952" w:type="dxa"/>
+            <w:shd w:val="clear" w:color="auto" w:fill="auto"/>
+          </w:tcPr>
+          <w:p>
+            <w:pPr>
+              <w:rPr>
+                <w:rFonts w:ascii="Arial" w:hAnsi="Arial" w:cs="Arial"/>
+              </w:rPr>
+            </w:pPr>
+            <w:r>
+              <w:rPr>
+                <w:rFonts w:ascii="Arial" w:hAnsi="Arial" w:cs="Arial"/>
+              </w:rPr>
+              <w:t xml:space="preserve">Prompt for </w:t>
+            </w:r>
+            <w:proofErr w:type="spellStart"/>
+            <w:r>
+              <w:rPr>
+                <w:rFonts w:ascii="Arial" w:hAnsi="Arial" w:cs="Arial"/>
+              </w:rPr>
+              <w:t>nbr</w:t>
+            </w:r>
+            <w:proofErr w:type="spellEnd"/>
+            <w:r>
+              <w:rPr>
+                <w:rFonts w:ascii="Arial" w:hAnsi="Arial" w:cs="Arial"/>
+              </w:rPr>
+              <w:t xml:space="preserve"> </w:t>
+            </w:r>
+            <w:r>
+              <w:rPr>
+                <w:rFonts w:ascii="Arial" w:hAnsi="Arial" w:cs="Arial"/>
+              </w:rPr>
+              <w:t>5</w:t>
+            </w:r>
+          </w:p>
+        </w:tc>
+        <w:tc>
+          <w:tcPr>
+            <w:tcW w:w="2952" w:type="dxa"/>
+            <w:shd w:val="clear" w:color="auto" w:fill="auto"/>
+          </w:tcPr>
+          <w:p>
+            <w:pPr>
+              <w:rPr>
+                <w:rFonts w:ascii="Arial" w:hAnsi="Arial" w:cs="Arial"/>
+              </w:rPr>
+            </w:pPr>
+          </w:p>
+        </w:tc>
+      </w:tr>
+      <w:tr>
+        <w:tc>
+          <w:tcPr>
+            <w:tcW w:w="2952" w:type="dxa"/>
+            <w:shd w:val="clear" w:color="auto" w:fill="auto"/>
+          </w:tcPr>
+          <w:p>
+            <w:pPr>
+              <w:rPr>
+                <w:rFonts w:ascii="Arial" w:hAnsi="Arial" w:cs="Arial"/>
+              </w:rPr>
+            </w:pPr>
+          </w:p>
+        </w:tc>
+        <w:tc>
+          <w:tcPr>
+            <w:tcW w:w="2952" w:type="dxa"/>
+            <w:shd w:val="clear" w:color="auto" w:fill="auto"/>
+          </w:tcPr>
+          <w:p>
+            <w:pPr>
+              <w:rPr>
+                <w:rFonts w:ascii="Arial" w:hAnsi="Arial" w:cs="Arial"/>
+              </w:rPr>
+            </w:pPr>
+            <w:r>
+              <w:rPr>
+                <w:rFonts w:ascii="Arial" w:hAnsi="Arial" w:cs="Arial"/>
+              </w:rPr>
+              <w:t xml:space="preserve">Get </w:t>
+            </w:r>
+            <w:proofErr w:type="spellStart"/>
+            <w:r>
+              <w:rPr>
+                <w:rFonts w:ascii="Arial" w:hAnsi="Arial" w:cs="Arial"/>
+              </w:rPr>
+              <w:t>nbr</w:t>
+            </w:r>
+            <w:proofErr w:type="spellEnd"/>
+            <w:r>
+              <w:rPr>
+                <w:rFonts w:ascii="Arial" w:hAnsi="Arial" w:cs="Arial"/>
+              </w:rPr>
+              <w:t xml:space="preserve"> </w:t>
+            </w:r>
+            <w:r>
+              <w:rPr>
+                <w:rFonts w:ascii="Arial" w:hAnsi="Arial" w:cs="Arial"/>
+              </w:rPr>
+              <w:t>5</w:t>
+            </w:r>
+          </w:p>
+        </w:tc>
+        <w:tc>
+          <w:tcPr>
+            <w:tcW w:w="2952" w:type="dxa"/>
+            <w:shd w:val="clear" w:color="auto" w:fill="auto"/>
+          </w:tcPr>
+          <w:p>
+            <w:pPr>
+              <w:rPr>
+                <w:rFonts w:ascii="Arial" w:hAnsi="Arial" w:cs="Arial"/>
+              </w:rPr>
+            </w:pPr>
+          </w:p>
+        </w:tc>
+      </w:tr>
+      <w:tr>
+        <w:tc>
+          <w:tcPr>
+            <w:tcW w:w="2952" w:type="dxa"/>
+            <w:shd w:val="clear" w:color="auto" w:fill="auto"/>
+          </w:tcPr>
+          <w:p>
+            <w:pPr>
+              <w:rPr>
+                <w:rFonts w:ascii="Arial" w:hAnsi="Arial" w:cs="Arial"/>
+              </w:rPr>
+            </w:pPr>
+          </w:p>
+        </w:tc>
+        <w:tc>
+          <w:tcPr>
+            <w:tcW w:w="2952" w:type="dxa"/>
+            <w:shd w:val="clear" w:color="auto" w:fill="auto"/>
+          </w:tcPr>
+          <w:p>
+            <w:pPr>
+              <w:rPr>
+                <w:rFonts w:ascii="Arial" w:hAnsi="Arial" w:cs="Arial"/>
+              </w:rPr>
+            </w:pPr>
+            <w:r>
+              <w:rPr>
+                <w:rFonts w:ascii="Arial" w:hAnsi="Arial" w:cs="Arial"/>
+              </w:rPr>
+              <w:t>Calc Total</w:t>
+            </w:r>
+          </w:p>
+        </w:tc>
+        <w:tc>
+          <w:tcPr>
+            <w:tcW w:w="2952" w:type="dxa"/>
+            <w:shd w:val="clear" w:color="auto" w:fill="auto"/>
+          </w:tcPr>
+          <w:p>
+            <w:pPr>
+              <w:rPr>
+                <w:rFonts w:ascii="Arial" w:hAnsi="Arial" w:cs="Arial"/>
+              </w:rPr>
+            </w:pPr>
+          </w:p>
+        </w:tc>
+      </w:tr>
+      <w:tr>
+        <w:tc>
+          <w:tcPr>
+            <w:tcW w:w="2952" w:type="dxa"/>
+            <w:shd w:val="clear" w:color="auto" w:fill="auto"/>
+          </w:tcPr>
+          <w:p>
+            <w:pPr>
+              <w:rPr>
+                <w:rFonts w:ascii="Arial" w:hAnsi="Arial" w:cs="Arial"/>
+              </w:rPr>
+            </w:pPr>
           </w:p>
         </w:tc>
         <w:tc>
@@ -1438,7 +1935,7 @@
               <w:rPr>
                 <w:rFonts w:ascii="Arial" w:hAnsi="Arial" w:cs="Arial"/>
               </w:rPr>
-              <w:t>nbrs</w:t>
+              <w:t>Grandtotal</w:t>
             </w:r>
             <w:proofErr w:type="spellEnd"/>
           </w:p>
@@ -1498,129 +1995,6 @@
           </w:p>
         </w:tc>
       </w:tr>
-      <w:tr>
-        <w:tc>
-          <w:tcPr>
-            <w:tcW w:w="2952" w:type="dxa"/>
-            <w:shd w:val="clear" w:color="auto" w:fill="auto"/>
-          </w:tcPr>
-          <w:p>
-            <w:pPr>
-              <w:rPr>
-                <w:rFonts w:ascii="Arial" w:hAnsi="Arial" w:cs="Arial"/>
-              </w:rPr>
-            </w:pPr>
-          </w:p>
-        </w:tc>
-        <w:tc>
-          <w:tcPr>
-            <w:tcW w:w="2952" w:type="dxa"/>
-            <w:shd w:val="clear" w:color="auto" w:fill="auto"/>
-          </w:tcPr>
-          <w:p>
-            <w:pPr>
-              <w:rPr>
-                <w:rFonts w:ascii="Arial" w:hAnsi="Arial" w:cs="Arial"/>
-              </w:rPr>
-            </w:pPr>
-          </w:p>
-        </w:tc>
-        <w:tc>
-          <w:tcPr>
-            <w:tcW w:w="2952" w:type="dxa"/>
-            <w:shd w:val="clear" w:color="auto" w:fill="auto"/>
-          </w:tcPr>
-          <w:p>
-            <w:pPr>
-              <w:rPr>
-                <w:rFonts w:ascii="Arial" w:hAnsi="Arial" w:cs="Arial"/>
-              </w:rPr>
-            </w:pPr>
-          </w:p>
-        </w:tc>
-      </w:tr>
-      <w:tr>
-        <w:tc>
-          <w:tcPr>
-            <w:tcW w:w="2952" w:type="dxa"/>
-            <w:shd w:val="clear" w:color="auto" w:fill="auto"/>
-          </w:tcPr>
-          <w:p>
-            <w:pPr>
-              <w:rPr>
-                <w:rFonts w:ascii="Arial" w:hAnsi="Arial" w:cs="Arial"/>
-              </w:rPr>
-            </w:pPr>
-          </w:p>
-        </w:tc>
-        <w:tc>
-          <w:tcPr>
-            <w:tcW w:w="2952" w:type="dxa"/>
-            <w:shd w:val="clear" w:color="auto" w:fill="auto"/>
-          </w:tcPr>
-          <w:p>
-            <w:pPr>
-              <w:rPr>
-                <w:rFonts w:ascii="Arial" w:hAnsi="Arial" w:cs="Arial"/>
-              </w:rPr>
-            </w:pPr>
-          </w:p>
-        </w:tc>
-        <w:tc>
-          <w:tcPr>
-            <w:tcW w:w="2952" w:type="dxa"/>
-            <w:shd w:val="clear" w:color="auto" w:fill="auto"/>
-          </w:tcPr>
-          <w:p>
-            <w:pPr>
-              <w:rPr>
-                <w:rFonts w:ascii="Arial" w:hAnsi="Arial" w:cs="Arial"/>
-              </w:rPr>
-            </w:pPr>
-          </w:p>
-        </w:tc>
-      </w:tr>
-      <w:tr>
-        <w:tc>
-          <w:tcPr>
-            <w:tcW w:w="2952" w:type="dxa"/>
-            <w:shd w:val="clear" w:color="auto" w:fill="auto"/>
-          </w:tcPr>
-          <w:p>
-            <w:pPr>
-              <w:rPr>
-                <w:rFonts w:ascii="Arial" w:hAnsi="Arial" w:cs="Arial"/>
-              </w:rPr>
-            </w:pPr>
-          </w:p>
-        </w:tc>
-        <w:tc>
-          <w:tcPr>
-            <w:tcW w:w="2952" w:type="dxa"/>
-            <w:shd w:val="clear" w:color="auto" w:fill="auto"/>
-          </w:tcPr>
-          <w:p>
-            <w:pPr>
-              <w:rPr>
-                <w:rFonts w:ascii="Arial" w:hAnsi="Arial" w:cs="Arial"/>
-              </w:rPr>
-            </w:pPr>
-          </w:p>
-        </w:tc>
-        <w:tc>
-          <w:tcPr>
-            <w:tcW w:w="2952" w:type="dxa"/>
-            <w:shd w:val="clear" w:color="auto" w:fill="auto"/>
-          </w:tcPr>
-          <w:p>
-            <w:pPr>
-              <w:rPr>
-                <w:rFonts w:ascii="Arial" w:hAnsi="Arial" w:cs="Arial"/>
-              </w:rPr>
-            </w:pPr>
-          </w:p>
-        </w:tc>
-      </w:tr>
     </w:tbl>
     <w:p>
       <w:pPr>
@@ -1651,18 +2025,18 @@
         <w:pStyle w:val="Heading1"/>
         <w:jc w:val="center"/>
       </w:pPr>
-      <w:bookmarkStart w:id="13" w:name="_Toc101100987"/>
-      <w:bookmarkStart w:id="14" w:name="_Toc101105654"/>
-      <w:bookmarkStart w:id="15" w:name="_Toc29269328"/>
+      <w:bookmarkStart w:id="12" w:name="_Toc101100987"/>
+      <w:bookmarkStart w:id="13" w:name="_Toc101105654"/>
+      <w:bookmarkStart w:id="14" w:name="_Toc29269328"/>
       <w:r>
         <w:t>HIERARCH</w:t>
       </w:r>
+      <w:bookmarkEnd w:id="12"/>
       <w:bookmarkEnd w:id="13"/>
+      <w:r>
+        <w:t>Y CHART</w:t>
+      </w:r>
       <w:bookmarkEnd w:id="14"/>
-      <w:r>
-        <w:t>Y CHART</w:t>
-      </w:r>
-      <w:bookmarkEnd w:id="15"/>
     </w:p>
     <w:p/>
     <w:p>
@@ -1672,7 +2046,7 @@
       </w:pPr>
     </w:p>
     <w:p>
-      <w:bookmarkStart w:id="16" w:name="_Toc101335380"/>
+      <w:bookmarkStart w:id="15" w:name="_Toc101335380"/>
       <w:r>
         <w:rPr>
           <w:noProof/>
@@ -1691,7 +2065,7 @@
           </wp:inline>
         </w:drawing>
       </w:r>
-      <w:bookmarkEnd w:id="16"/>
+      <w:bookmarkEnd w:id="15"/>
     </w:p>
     <w:p>
       <w:pPr>
@@ -1718,8 +2092,8 @@
       <w:pPr>
         <w:jc w:val="center"/>
       </w:pPr>
-      <w:bookmarkStart w:id="17" w:name="_Toc101105655"/>
-      <w:bookmarkStart w:id="18" w:name="_Toc29269329"/>
+      <w:bookmarkStart w:id="16" w:name="_Toc101105655"/>
+      <w:bookmarkStart w:id="17" w:name="_Toc29269329"/>
       <w:r>
         <w:rPr>
           <w:rStyle w:val="Heading1Char"/>
@@ -1727,8 +2101,8 @@
         <w:lastRenderedPageBreak/>
         <w:t>NASSI-SCHNEIDERMAN</w:t>
       </w:r>
+      <w:bookmarkEnd w:id="16"/>
       <w:bookmarkEnd w:id="17"/>
-      <w:bookmarkEnd w:id="18"/>
     </w:p>
     <w:p>
       <w:pPr>
@@ -1878,7 +2252,150 @@
               <w:pStyle w:val="TableContents"/>
             </w:pPr>
             <w:r>
-              <w:t>ADD INPUTS TOGETHER</w:t>
+              <w:t>PROMPT FOR INPUT</w:t>
+            </w:r>
+          </w:p>
+        </w:tc>
+      </w:tr>
+      <w:tr>
+        <w:tc>
+          <w:tcPr>
+            <w:tcW w:w="8640" w:type="dxa"/>
+            <w:tcBorders>
+              <w:left w:val="single" w:sz="2" w:space="0" w:color="000000"/>
+              <w:bottom w:val="single" w:sz="2" w:space="0" w:color="000000"/>
+              <w:right w:val="single" w:sz="2" w:space="0" w:color="000000"/>
+            </w:tcBorders>
+            <w:shd w:val="clear" w:color="auto" w:fill="auto"/>
+          </w:tcPr>
+          <w:p>
+            <w:pPr>
+              <w:pStyle w:val="TableContents"/>
+            </w:pPr>
+            <w:r>
+              <w:t>GET INPUT</w:t>
+            </w:r>
+          </w:p>
+        </w:tc>
+      </w:tr>
+      <w:tr>
+        <w:tc>
+          <w:tcPr>
+            <w:tcW w:w="8640" w:type="dxa"/>
+            <w:tcBorders>
+              <w:left w:val="single" w:sz="2" w:space="0" w:color="000000"/>
+              <w:bottom w:val="single" w:sz="2" w:space="0" w:color="000000"/>
+              <w:right w:val="single" w:sz="2" w:space="0" w:color="000000"/>
+            </w:tcBorders>
+            <w:shd w:val="clear" w:color="auto" w:fill="auto"/>
+          </w:tcPr>
+          <w:p>
+            <w:pPr>
+              <w:pStyle w:val="TableContents"/>
+            </w:pPr>
+            <w:r>
+              <w:t>PROMPT FOR INPUT</w:t>
+            </w:r>
+          </w:p>
+        </w:tc>
+      </w:tr>
+      <w:tr>
+        <w:tc>
+          <w:tcPr>
+            <w:tcW w:w="8640" w:type="dxa"/>
+            <w:tcBorders>
+              <w:left w:val="single" w:sz="2" w:space="0" w:color="000000"/>
+              <w:bottom w:val="single" w:sz="2" w:space="0" w:color="000000"/>
+              <w:right w:val="single" w:sz="2" w:space="0" w:color="000000"/>
+            </w:tcBorders>
+            <w:shd w:val="clear" w:color="auto" w:fill="auto"/>
+          </w:tcPr>
+          <w:p>
+            <w:pPr>
+              <w:pStyle w:val="TableContents"/>
+            </w:pPr>
+            <w:r>
+              <w:t>GET INPUT</w:t>
+            </w:r>
+          </w:p>
+        </w:tc>
+      </w:tr>
+      <w:tr>
+        <w:tc>
+          <w:tcPr>
+            <w:tcW w:w="8640" w:type="dxa"/>
+            <w:tcBorders>
+              <w:left w:val="single" w:sz="2" w:space="0" w:color="000000"/>
+              <w:right w:val="single" w:sz="2" w:space="0" w:color="000000"/>
+            </w:tcBorders>
+            <w:shd w:val="clear" w:color="auto" w:fill="auto"/>
+          </w:tcPr>
+          <w:p>
+            <w:pPr>
+              <w:pStyle w:val="TableContents"/>
+            </w:pPr>
+            <w:r>
+              <w:t>PROMPT FOR INPUT</w:t>
+            </w:r>
+          </w:p>
+        </w:tc>
+      </w:tr>
+      <w:tr>
+        <w:tc>
+          <w:tcPr>
+            <w:tcW w:w="8640" w:type="dxa"/>
+            <w:tcBorders>
+              <w:left w:val="single" w:sz="2" w:space="0" w:color="000000"/>
+              <w:right w:val="single" w:sz="2" w:space="0" w:color="000000"/>
+            </w:tcBorders>
+            <w:shd w:val="clear" w:color="auto" w:fill="auto"/>
+          </w:tcPr>
+          <w:p>
+            <w:pPr>
+              <w:pStyle w:val="TableContents"/>
+            </w:pPr>
+            <w:r>
+              <w:t>GET INPUT</w:t>
+            </w:r>
+          </w:p>
+        </w:tc>
+      </w:tr>
+      <w:tr>
+        <w:tc>
+          <w:tcPr>
+            <w:tcW w:w="8640" w:type="dxa"/>
+            <w:tcBorders>
+              <w:left w:val="single" w:sz="2" w:space="0" w:color="000000"/>
+              <w:right w:val="single" w:sz="2" w:space="0" w:color="000000"/>
+            </w:tcBorders>
+            <w:shd w:val="clear" w:color="auto" w:fill="auto"/>
+          </w:tcPr>
+          <w:p>
+            <w:pPr>
+              <w:pStyle w:val="TableContents"/>
+            </w:pPr>
+            <w:r>
+              <w:t>CALC TOTAL</w:t>
+            </w:r>
+          </w:p>
+        </w:tc>
+      </w:tr>
+      <w:tr>
+        <w:tc>
+          <w:tcPr>
+            <w:tcW w:w="8640" w:type="dxa"/>
+            <w:tcBorders>
+              <w:left w:val="single" w:sz="2" w:space="0" w:color="000000"/>
+              <w:right w:val="single" w:sz="2" w:space="0" w:color="000000"/>
+            </w:tcBorders>
+            <w:shd w:val="clear" w:color="auto" w:fill="auto"/>
+          </w:tcPr>
+          <w:p>
+            <w:pPr>
+              <w:pStyle w:val="TableContents"/>
+            </w:pPr>
+            <w:r>
+              <w:t>CALC GRAND TOTAL</w:t>
             </w:r>
           </w:p>
         </w:tc>
@@ -1905,12 +2422,6 @@
         </w:tc>
       </w:tr>
     </w:tbl>
-    <w:p>
-      <w:pPr>
-        <w:jc w:val="center"/>
-      </w:pPr>
-    </w:p>
-    <w:p/>
     <w:p/>
     <w:p/>
     <w:p/>
@@ -1926,18 +2437,17 @@
         <w:pStyle w:val="Heading1"/>
         <w:jc w:val="center"/>
       </w:pPr>
-      <w:bookmarkStart w:id="19" w:name="_Toc101105656"/>
-      <w:bookmarkStart w:id="20" w:name="_Toc101335381"/>
-      <w:bookmarkStart w:id="21" w:name="_Toc29269330"/>
+      <w:bookmarkStart w:id="18" w:name="_Toc101105656"/>
+      <w:bookmarkStart w:id="19" w:name="_Toc101335381"/>
+      <w:bookmarkStart w:id="20" w:name="_Toc29269330"/>
       <w:r>
         <w:lastRenderedPageBreak/>
         <w:t>PROGRAM OUTPUT</w:t>
       </w:r>
+      <w:bookmarkEnd w:id="18"/>
       <w:bookmarkEnd w:id="19"/>
       <w:bookmarkEnd w:id="20"/>
-      <w:bookmarkEnd w:id="21"/>
     </w:p>
-    <w:p/>
     <w:p>
       <w:r>
         <w:rPr>
@@ -1947,12 +2457,12 @@
           <wp:anchor distT="0" distB="0" distL="0" distR="0" simplePos="0" relativeHeight="251657216" behindDoc="0" locked="0" layoutInCell="1" allowOverlap="1">
             <wp:simplePos x="0" y="0"/>
             <wp:positionH relativeFrom="column">
-              <wp:align>center</wp:align>
+              <wp:posOffset>972185</wp:posOffset>
             </wp:positionH>
             <wp:positionV relativeFrom="paragraph">
-              <wp:posOffset>635</wp:posOffset>
+              <wp:posOffset>175895</wp:posOffset>
             </wp:positionV>
-            <wp:extent cx="5486400" cy="2376170"/>
+            <wp:extent cx="3533140" cy="2376170"/>
             <wp:effectExtent l="0" t="0" r="0" b="0"/>
             <wp:wrapSquare wrapText="largest"/>
             <wp:docPr id="3" name="Image1"/>
@@ -1969,7 +2479,13 @@
                     </pic:cNvPicPr>
                   </pic:nvPicPr>
                   <pic:blipFill>
-                    <a:blip r:embed="rId13"/>
+                    <a:blip r:embed="rId13">
+                      <a:extLst>
+                        <a:ext uri="{28A0092B-C50C-407E-A947-70E740481C1C}">
+                          <a14:useLocalDpi xmlns:a14="http://schemas.microsoft.com/office/drawing/2010/main" val="0"/>
+                        </a:ext>
+                      </a:extLst>
+                    </a:blip>
                     <a:stretch>
                       <a:fillRect/>
                     </a:stretch>
@@ -1977,7 +2493,7 @@
                   <pic:spPr bwMode="auto">
                     <a:xfrm>
                       <a:off x="0" y="0"/>
-                      <a:ext cx="5486400" cy="2376170"/>
+                      <a:ext cx="3533140" cy="2376170"/>
                     </a:xfrm>
                     <a:prstGeom prst="rect">
                       <a:avLst/>
@@ -1986,10 +2502,14 @@
                 </pic:pic>
               </a:graphicData>
             </a:graphic>
+            <wp14:sizeRelH relativeFrom="margin">
+              <wp14:pctWidth>0</wp14:pctWidth>
+            </wp14:sizeRelH>
           </wp:anchor>
         </w:drawing>
       </w:r>
     </w:p>
+    <w:p/>
     <w:p>
       <w:pPr>
         <w:rPr>
@@ -2006,6 +2526,9 @@
         </w:rPr>
       </w:pPr>
       <w:r>
+        <w:t>x</w:t>
+      </w:r>
+      <w:r>
         <w:br w:type="page"/>
       </w:r>
     </w:p>
@@ -2014,14 +2537,14 @@
         <w:pStyle w:val="Heading1"/>
         <w:jc w:val="center"/>
       </w:pPr>
-      <w:bookmarkStart w:id="22" w:name="_Toc101105657"/>
-      <w:bookmarkStart w:id="23" w:name="_Toc29269331"/>
+      <w:bookmarkStart w:id="21" w:name="_Toc101105657"/>
+      <w:bookmarkStart w:id="22" w:name="_Toc29269331"/>
       <w:r>
         <w:lastRenderedPageBreak/>
         <w:t>SOURCE CODE</w:t>
       </w:r>
+      <w:bookmarkEnd w:id="21"/>
       <w:bookmarkEnd w:id="22"/>
-      <w:bookmarkEnd w:id="23"/>
     </w:p>
     <w:p>
       <w:pPr>
@@ -2033,485 +2556,1189 @@
     </w:p>
     <w:p>
       <w:pPr>
+        <w:pStyle w:val="ListParagraph"/>
         <w:numPr>
           <w:ilvl w:val="0"/>
-          <w:numId w:val="2"/>
+          <w:numId w:val="5"/>
         </w:numPr>
-        <w:ind w:firstLine="0"/>
-        <w:textAlignment w:val="top"/>
-        <w:rPr>
-          <w:rFonts w:ascii="Courier New" w:hAnsi="Courier New"/>
-        </w:rPr>
-      </w:pPr>
-      <w:r>
-        <w:rPr>
-          <w:rFonts w:ascii="Courier New" w:hAnsi="Courier New"/>
+        <w:autoSpaceDE w:val="0"/>
+        <w:autoSpaceDN w:val="0"/>
+        <w:adjustRightInd w:val="0"/>
+        <w:jc w:val="both"/>
+        <w:rPr>
+          <w:rStyle w:val="LineNumber"/>
+          <w:rFonts w:ascii="Courier New" w:hAnsi="Courier New" w:cs="Courier New"/>
+        </w:rPr>
+      </w:pPr>
+      <w:r>
+        <w:rPr>
+          <w:rStyle w:val="LineNumber"/>
+          <w:rFonts w:ascii="Courier New" w:hAnsi="Courier New" w:cs="Courier New"/>
         </w:rPr>
         <w:t>&lt;?php</w:t>
       </w:r>
     </w:p>
     <w:p>
       <w:pPr>
+        <w:pStyle w:val="ListParagraph"/>
         <w:numPr>
           <w:ilvl w:val="0"/>
-          <w:numId w:val="2"/>
+          <w:numId w:val="5"/>
         </w:numPr>
-        <w:ind w:firstLine="0"/>
-        <w:textAlignment w:val="top"/>
-        <w:rPr>
-          <w:rFonts w:ascii="Courier New" w:hAnsi="Courier New"/>
-        </w:rPr>
-      </w:pPr>
-      <w:r>
-        <w:rPr>
-          <w:rFonts w:ascii="Courier New" w:hAnsi="Courier New"/>
-        </w:rPr>
-        <w:t xml:space="preserve">   </w:t>
-      </w:r>
-      <w:r>
-        <w:rPr>
-          <w:rFonts w:ascii="Courier New" w:hAnsi="Courier New"/>
-        </w:rPr>
-        <w:t>//input vars</w:t>
-      </w:r>
+        <w:autoSpaceDE w:val="0"/>
+        <w:autoSpaceDN w:val="0"/>
+        <w:adjustRightInd w:val="0"/>
+        <w:jc w:val="both"/>
+        <w:rPr>
+          <w:rStyle w:val="LineNumber"/>
+          <w:rFonts w:ascii="Courier New" w:hAnsi="Courier New" w:cs="Courier New"/>
+        </w:rPr>
+      </w:pPr>
     </w:p>
     <w:p>
       <w:pPr>
+        <w:pStyle w:val="ListParagraph"/>
         <w:numPr>
           <w:ilvl w:val="0"/>
-          <w:numId w:val="2"/>
+          <w:numId w:val="5"/>
         </w:numPr>
-        <w:ind w:firstLine="0"/>
-        <w:textAlignment w:val="top"/>
-        <w:rPr>
-          <w:rFonts w:ascii="Courier New" w:hAnsi="Courier New"/>
-        </w:rPr>
-      </w:pPr>
-      <w:r>
-        <w:rPr>
-          <w:rFonts w:ascii="Courier New" w:hAnsi="Courier New"/>
-        </w:rPr>
-        <w:t xml:space="preserve">   $nbr1 = 0;</w:t>
+        <w:autoSpaceDE w:val="0"/>
+        <w:autoSpaceDN w:val="0"/>
+        <w:adjustRightInd w:val="0"/>
+        <w:jc w:val="both"/>
+        <w:rPr>
+          <w:rStyle w:val="LineNumber"/>
+          <w:rFonts w:ascii="Courier New" w:hAnsi="Courier New" w:cs="Courier New"/>
+        </w:rPr>
+      </w:pPr>
+      <w:r>
+        <w:rPr>
+          <w:rStyle w:val="LineNumber"/>
+          <w:rFonts w:ascii="Courier New" w:hAnsi="Courier New" w:cs="Courier New"/>
+        </w:rPr>
+        <w:t xml:space="preserve">     </w:t>
+      </w:r>
+      <w:r>
+        <w:rPr>
+          <w:rStyle w:val="LineNumber"/>
+          <w:rFonts w:ascii="Courier New" w:hAnsi="Courier New" w:cs="Courier New"/>
+        </w:rPr>
+        <w:t>$</w:t>
+      </w:r>
+      <w:proofErr w:type="spellStart"/>
+      <w:r>
+        <w:rPr>
+          <w:rStyle w:val="LineNumber"/>
+          <w:rFonts w:ascii="Courier New" w:hAnsi="Courier New" w:cs="Courier New"/>
+        </w:rPr>
+        <w:t>tax_rate</w:t>
+      </w:r>
+      <w:proofErr w:type="spellEnd"/>
+      <w:r>
+        <w:rPr>
+          <w:rStyle w:val="LineNumber"/>
+          <w:rFonts w:ascii="Courier New" w:hAnsi="Courier New" w:cs="Courier New"/>
+        </w:rPr>
+        <w:t xml:space="preserve"> = 0.087;</w:t>
       </w:r>
     </w:p>
     <w:p>
       <w:pPr>
+        <w:pStyle w:val="ListParagraph"/>
         <w:numPr>
           <w:ilvl w:val="0"/>
-          <w:numId w:val="2"/>
+          <w:numId w:val="5"/>
         </w:numPr>
-        <w:ind w:firstLine="0"/>
-        <w:textAlignment w:val="top"/>
-        <w:rPr>
-          <w:rFonts w:ascii="Courier New" w:hAnsi="Courier New"/>
-        </w:rPr>
-      </w:pPr>
-      <w:r>
-        <w:rPr>
-          <w:rFonts w:ascii="Courier New" w:hAnsi="Courier New"/>
-        </w:rPr>
-        <w:t xml:space="preserve">   $nbr2 = 0;</w:t>
-      </w:r>
+        <w:autoSpaceDE w:val="0"/>
+        <w:autoSpaceDN w:val="0"/>
+        <w:adjustRightInd w:val="0"/>
+        <w:jc w:val="both"/>
+        <w:rPr>
+          <w:rStyle w:val="LineNumber"/>
+          <w:rFonts w:ascii="Courier New" w:hAnsi="Courier New" w:cs="Courier New"/>
+        </w:rPr>
+      </w:pPr>
     </w:p>
     <w:p>
       <w:pPr>
+        <w:pStyle w:val="ListParagraph"/>
         <w:numPr>
           <w:ilvl w:val="0"/>
-          <w:numId w:val="2"/>
+          <w:numId w:val="5"/>
         </w:numPr>
-        <w:ind w:firstLine="0"/>
-        <w:textAlignment w:val="top"/>
-        <w:rPr>
-          <w:rFonts w:ascii="Courier New" w:hAnsi="Courier New"/>
-        </w:rPr>
-      </w:pPr>
+        <w:autoSpaceDE w:val="0"/>
+        <w:autoSpaceDN w:val="0"/>
+        <w:adjustRightInd w:val="0"/>
+        <w:jc w:val="both"/>
+        <w:rPr>
+          <w:rStyle w:val="LineNumber"/>
+          <w:rFonts w:ascii="Courier New" w:hAnsi="Courier New" w:cs="Courier New"/>
+        </w:rPr>
+      </w:pPr>
+      <w:r>
+        <w:rPr>
+          <w:rStyle w:val="LineNumber"/>
+          <w:rFonts w:ascii="Courier New" w:hAnsi="Courier New" w:cs="Courier New"/>
+        </w:rPr>
+        <w:t xml:space="preserve">     </w:t>
+      </w:r>
+      <w:r>
+        <w:rPr>
+          <w:rStyle w:val="LineNumber"/>
+          <w:rFonts w:ascii="Courier New" w:hAnsi="Courier New" w:cs="Courier New"/>
+        </w:rPr>
+        <w:t>$price_001 = 0.0;</w:t>
+      </w:r>
     </w:p>
     <w:p>
       <w:pPr>
+        <w:pStyle w:val="ListParagraph"/>
         <w:numPr>
           <w:ilvl w:val="0"/>
-          <w:numId w:val="2"/>
+          <w:numId w:val="5"/>
         </w:numPr>
-        <w:ind w:firstLine="0"/>
-        <w:textAlignment w:val="top"/>
-        <w:rPr>
-          <w:rFonts w:ascii="Courier New" w:hAnsi="Courier New"/>
-        </w:rPr>
-      </w:pPr>
-      <w:r>
-        <w:rPr>
-          <w:rFonts w:ascii="Courier New" w:hAnsi="Courier New"/>
-        </w:rPr>
-        <w:t xml:space="preserve">   //output vars</w:t>
+        <w:autoSpaceDE w:val="0"/>
+        <w:autoSpaceDN w:val="0"/>
+        <w:adjustRightInd w:val="0"/>
+        <w:jc w:val="both"/>
+        <w:rPr>
+          <w:rStyle w:val="LineNumber"/>
+          <w:rFonts w:ascii="Courier New" w:hAnsi="Courier New" w:cs="Courier New"/>
+        </w:rPr>
+      </w:pPr>
+      <w:r>
+        <w:rPr>
+          <w:rStyle w:val="LineNumber"/>
+          <w:rFonts w:ascii="Courier New" w:hAnsi="Courier New" w:cs="Courier New"/>
+        </w:rPr>
+        <w:t xml:space="preserve">     </w:t>
+      </w:r>
+      <w:r>
+        <w:rPr>
+          <w:rStyle w:val="LineNumber"/>
+          <w:rFonts w:ascii="Courier New" w:hAnsi="Courier New" w:cs="Courier New"/>
+        </w:rPr>
+        <w:t>$price_002 = 0.0;</w:t>
       </w:r>
     </w:p>
     <w:p>
       <w:pPr>
+        <w:pStyle w:val="ListParagraph"/>
         <w:numPr>
           <w:ilvl w:val="0"/>
-          <w:numId w:val="2"/>
+          <w:numId w:val="5"/>
         </w:numPr>
-        <w:ind w:firstLine="0"/>
-        <w:textAlignment w:val="top"/>
-        <w:rPr>
-          <w:rFonts w:ascii="Courier New" w:hAnsi="Courier New"/>
-        </w:rPr>
-      </w:pPr>
-      <w:r>
-        <w:rPr>
-          <w:rFonts w:ascii="Courier New" w:hAnsi="Courier New"/>
-        </w:rPr>
-        <w:t xml:space="preserve">   $sum = 0;</w:t>
+        <w:autoSpaceDE w:val="0"/>
+        <w:autoSpaceDN w:val="0"/>
+        <w:adjustRightInd w:val="0"/>
+        <w:jc w:val="both"/>
+        <w:rPr>
+          <w:rStyle w:val="LineNumber"/>
+          <w:rFonts w:ascii="Courier New" w:hAnsi="Courier New" w:cs="Courier New"/>
+        </w:rPr>
+      </w:pPr>
+      <w:r>
+        <w:rPr>
+          <w:rStyle w:val="LineNumber"/>
+          <w:rFonts w:ascii="Courier New" w:hAnsi="Courier New" w:cs="Courier New"/>
+        </w:rPr>
+        <w:t xml:space="preserve">     </w:t>
+      </w:r>
+      <w:r>
+        <w:rPr>
+          <w:rStyle w:val="LineNumber"/>
+          <w:rFonts w:ascii="Courier New" w:hAnsi="Courier New" w:cs="Courier New"/>
+        </w:rPr>
+        <w:t>$price_003 = 0.0;</w:t>
       </w:r>
     </w:p>
     <w:p>
       <w:pPr>
+        <w:pStyle w:val="ListParagraph"/>
         <w:numPr>
           <w:ilvl w:val="0"/>
-          <w:numId w:val="2"/>
+          <w:numId w:val="5"/>
         </w:numPr>
-        <w:ind w:firstLine="0"/>
-        <w:textAlignment w:val="top"/>
-        <w:rPr>
-          <w:rFonts w:ascii="Courier New" w:hAnsi="Courier New"/>
-        </w:rPr>
-      </w:pPr>
+        <w:autoSpaceDE w:val="0"/>
+        <w:autoSpaceDN w:val="0"/>
+        <w:adjustRightInd w:val="0"/>
+        <w:jc w:val="both"/>
+        <w:rPr>
+          <w:rStyle w:val="LineNumber"/>
+          <w:rFonts w:ascii="Courier New" w:hAnsi="Courier New" w:cs="Courier New"/>
+        </w:rPr>
+      </w:pPr>
+      <w:r>
+        <w:rPr>
+          <w:rStyle w:val="LineNumber"/>
+          <w:rFonts w:ascii="Courier New" w:hAnsi="Courier New" w:cs="Courier New"/>
+        </w:rPr>
+        <w:t xml:space="preserve">     </w:t>
+      </w:r>
+      <w:r>
+        <w:rPr>
+          <w:rStyle w:val="LineNumber"/>
+          <w:rFonts w:ascii="Courier New" w:hAnsi="Courier New" w:cs="Courier New"/>
+        </w:rPr>
+        <w:t>$price_004 = 0.0;</w:t>
+      </w:r>
     </w:p>
     <w:p>
       <w:pPr>
+        <w:pStyle w:val="ListParagraph"/>
         <w:numPr>
           <w:ilvl w:val="0"/>
-          <w:numId w:val="2"/>
+          <w:numId w:val="5"/>
         </w:numPr>
-        <w:ind w:firstLine="0"/>
-        <w:textAlignment w:val="top"/>
-        <w:rPr>
-          <w:rFonts w:ascii="Courier New" w:hAnsi="Courier New"/>
-        </w:rPr>
-      </w:pPr>
-      <w:r>
-        <w:rPr>
-          <w:rFonts w:ascii="Courier New" w:hAnsi="Courier New"/>
-        </w:rPr>
-        <w:t xml:space="preserve">   </w:t>
-      </w:r>
+        <w:autoSpaceDE w:val="0"/>
+        <w:autoSpaceDN w:val="0"/>
+        <w:adjustRightInd w:val="0"/>
+        <w:jc w:val="both"/>
+        <w:rPr>
+          <w:rStyle w:val="LineNumber"/>
+          <w:rFonts w:ascii="Courier New" w:hAnsi="Courier New" w:cs="Courier New"/>
+        </w:rPr>
+      </w:pPr>
+      <w:r>
+        <w:rPr>
+          <w:rStyle w:val="LineNumber"/>
+          <w:rFonts w:ascii="Courier New" w:hAnsi="Courier New" w:cs="Courier New"/>
+        </w:rPr>
+        <w:t xml:space="preserve">     </w:t>
+      </w:r>
+      <w:r>
+        <w:rPr>
+          <w:rStyle w:val="LineNumber"/>
+          <w:rFonts w:ascii="Courier New" w:hAnsi="Courier New" w:cs="Courier New"/>
+        </w:rPr>
+        <w:t>$price_005 = 0.0;</w:t>
+      </w:r>
+    </w:p>
+    <w:p>
+      <w:pPr>
+        <w:pStyle w:val="ListParagraph"/>
+        <w:numPr>
+          <w:ilvl w:val="0"/>
+          <w:numId w:val="5"/>
+        </w:numPr>
+        <w:autoSpaceDE w:val="0"/>
+        <w:autoSpaceDN w:val="0"/>
+        <w:adjustRightInd w:val="0"/>
+        <w:jc w:val="both"/>
+        <w:rPr>
+          <w:rStyle w:val="LineNumber"/>
+          <w:rFonts w:ascii="Courier New" w:hAnsi="Courier New" w:cs="Courier New"/>
+        </w:rPr>
+      </w:pPr>
+    </w:p>
+    <w:p>
+      <w:pPr>
+        <w:pStyle w:val="ListParagraph"/>
+        <w:numPr>
+          <w:ilvl w:val="0"/>
+          <w:numId w:val="5"/>
+        </w:numPr>
+        <w:autoSpaceDE w:val="0"/>
+        <w:autoSpaceDN w:val="0"/>
+        <w:adjustRightInd w:val="0"/>
+        <w:jc w:val="both"/>
+        <w:rPr>
+          <w:rStyle w:val="LineNumber"/>
+          <w:rFonts w:ascii="Courier New" w:hAnsi="Courier New" w:cs="Courier New"/>
+        </w:rPr>
+      </w:pPr>
+      <w:r>
+        <w:rPr>
+          <w:rStyle w:val="LineNumber"/>
+          <w:rFonts w:ascii="Courier New" w:hAnsi="Courier New" w:cs="Courier New"/>
+        </w:rPr>
+        <w:t>$total = 0.0;</w:t>
+      </w:r>
+    </w:p>
+    <w:p>
+      <w:pPr>
+        <w:pStyle w:val="ListParagraph"/>
+        <w:numPr>
+          <w:ilvl w:val="0"/>
+          <w:numId w:val="5"/>
+        </w:numPr>
+        <w:autoSpaceDE w:val="0"/>
+        <w:autoSpaceDN w:val="0"/>
+        <w:adjustRightInd w:val="0"/>
+        <w:jc w:val="both"/>
+        <w:rPr>
+          <w:rStyle w:val="LineNumber"/>
+          <w:rFonts w:ascii="Courier New" w:hAnsi="Courier New" w:cs="Courier New"/>
+        </w:rPr>
+      </w:pPr>
+      <w:r>
+        <w:rPr>
+          <w:rStyle w:val="LineNumber"/>
+          <w:rFonts w:ascii="Courier New" w:hAnsi="Courier New" w:cs="Courier New"/>
+        </w:rPr>
+        <w:t>$</w:t>
+      </w:r>
+      <w:proofErr w:type="spellStart"/>
+      <w:r>
+        <w:rPr>
+          <w:rStyle w:val="LineNumber"/>
+          <w:rFonts w:ascii="Courier New" w:hAnsi="Courier New" w:cs="Courier New"/>
+        </w:rPr>
+        <w:t>grand_total</w:t>
+      </w:r>
+      <w:proofErr w:type="spellEnd"/>
+      <w:r>
+        <w:rPr>
+          <w:rStyle w:val="LineNumber"/>
+          <w:rFonts w:ascii="Courier New" w:hAnsi="Courier New" w:cs="Courier New"/>
+        </w:rPr>
+        <w:t xml:space="preserve"> = 0.0;</w:t>
+      </w:r>
+    </w:p>
+    <w:p>
+      <w:pPr>
+        <w:pStyle w:val="ListParagraph"/>
+        <w:numPr>
+          <w:ilvl w:val="0"/>
+          <w:numId w:val="5"/>
+        </w:numPr>
+        <w:autoSpaceDE w:val="0"/>
+        <w:autoSpaceDN w:val="0"/>
+        <w:adjustRightInd w:val="0"/>
+        <w:jc w:val="both"/>
+        <w:rPr>
+          <w:rStyle w:val="LineNumber"/>
+          <w:rFonts w:ascii="Courier New" w:hAnsi="Courier New" w:cs="Courier New"/>
+        </w:rPr>
+      </w:pPr>
+    </w:p>
+    <w:p>
+      <w:pPr>
+        <w:pStyle w:val="ListParagraph"/>
+        <w:numPr>
+          <w:ilvl w:val="0"/>
+          <w:numId w:val="5"/>
+        </w:numPr>
+        <w:autoSpaceDE w:val="0"/>
+        <w:autoSpaceDN w:val="0"/>
+        <w:adjustRightInd w:val="0"/>
+        <w:jc w:val="both"/>
+        <w:rPr>
+          <w:rStyle w:val="LineNumber"/>
+          <w:rFonts w:ascii="Courier New" w:hAnsi="Courier New" w:cs="Courier New"/>
+        </w:rPr>
+      </w:pPr>
       <w:proofErr w:type="spellStart"/>
       <w:proofErr w:type="gramStart"/>
       <w:r>
         <w:rPr>
-          <w:rFonts w:ascii="Courier New" w:hAnsi="Courier New"/>
+          <w:rStyle w:val="LineNumber"/>
+          <w:rFonts w:ascii="Courier New" w:hAnsi="Courier New" w:cs="Courier New"/>
         </w:rPr>
         <w:t>printf</w:t>
       </w:r>
       <w:proofErr w:type="spellEnd"/>
       <w:r>
         <w:rPr>
-          <w:rFonts w:ascii="Courier New" w:hAnsi="Courier New"/>
+          <w:rStyle w:val="LineNumber"/>
+          <w:rFonts w:ascii="Courier New" w:hAnsi="Courier New" w:cs="Courier New"/>
         </w:rPr>
         <w:t>(</w:t>
       </w:r>
       <w:proofErr w:type="gramEnd"/>
       <w:r>
         <w:rPr>
-          <w:rFonts w:ascii="Courier New" w:hAnsi="Courier New"/>
-        </w:rPr>
-        <w:t>"\n Enter a number: ");</w:t>
+          <w:rStyle w:val="LineNumber"/>
+          <w:rFonts w:ascii="Courier New" w:hAnsi="Courier New" w:cs="Courier New"/>
+        </w:rPr>
+        <w:t>"\n Enter a price: ");</w:t>
       </w:r>
     </w:p>
     <w:p>
       <w:pPr>
+        <w:pStyle w:val="ListParagraph"/>
         <w:numPr>
           <w:ilvl w:val="0"/>
-          <w:numId w:val="2"/>
+          <w:numId w:val="5"/>
         </w:numPr>
-        <w:ind w:firstLine="0"/>
-        <w:textAlignment w:val="top"/>
-        <w:rPr>
-          <w:rFonts w:ascii="Courier New" w:hAnsi="Courier New"/>
-        </w:rPr>
-      </w:pPr>
-      <w:r>
-        <w:rPr>
-          <w:rFonts w:ascii="Courier New" w:hAnsi="Courier New"/>
-        </w:rPr>
-        <w:t xml:space="preserve">   </w:t>
-      </w:r>
+        <w:autoSpaceDE w:val="0"/>
+        <w:autoSpaceDN w:val="0"/>
+        <w:adjustRightInd w:val="0"/>
+        <w:jc w:val="both"/>
+        <w:rPr>
+          <w:rStyle w:val="LineNumber"/>
+          <w:rFonts w:ascii="Courier New" w:hAnsi="Courier New" w:cs="Courier New"/>
+        </w:rPr>
+      </w:pPr>
       <w:proofErr w:type="spellStart"/>
       <w:proofErr w:type="gramStart"/>
       <w:r>
         <w:rPr>
-          <w:rFonts w:ascii="Courier New" w:hAnsi="Courier New"/>
+          <w:rStyle w:val="LineNumber"/>
+          <w:rFonts w:ascii="Courier New" w:hAnsi="Courier New" w:cs="Courier New"/>
         </w:rPr>
         <w:t>fscanf</w:t>
       </w:r>
       <w:proofErr w:type="spellEnd"/>
       <w:r>
         <w:rPr>
-          <w:rFonts w:ascii="Courier New" w:hAnsi="Courier New"/>
+          <w:rStyle w:val="LineNumber"/>
+          <w:rFonts w:ascii="Courier New" w:hAnsi="Courier New" w:cs="Courier New"/>
         </w:rPr>
         <w:t>(</w:t>
       </w:r>
       <w:proofErr w:type="gramEnd"/>
       <w:r>
         <w:rPr>
-          <w:rFonts w:ascii="Courier New" w:hAnsi="Courier New"/>
-        </w:rPr>
-        <w:t>STDIN, "%d", $nbr1);</w:t>
+          <w:rStyle w:val="LineNumber"/>
+          <w:rFonts w:ascii="Courier New" w:hAnsi="Courier New" w:cs="Courier New"/>
+        </w:rPr>
+        <w:t>STDIN, "%f", $price_001);</w:t>
       </w:r>
     </w:p>
     <w:p>
       <w:pPr>
+        <w:pStyle w:val="ListParagraph"/>
         <w:numPr>
           <w:ilvl w:val="0"/>
-          <w:numId w:val="2"/>
+          <w:numId w:val="5"/>
         </w:numPr>
-        <w:ind w:firstLine="0"/>
-        <w:textAlignment w:val="top"/>
-        <w:rPr>
-          <w:rFonts w:ascii="Courier New" w:hAnsi="Courier New"/>
-        </w:rPr>
-      </w:pPr>
+        <w:autoSpaceDE w:val="0"/>
+        <w:autoSpaceDN w:val="0"/>
+        <w:adjustRightInd w:val="0"/>
+        <w:jc w:val="both"/>
+        <w:rPr>
+          <w:rStyle w:val="LineNumber"/>
+          <w:rFonts w:ascii="Courier New" w:hAnsi="Courier New" w:cs="Courier New"/>
+        </w:rPr>
+      </w:pPr>
+      <w:r>
+        <w:rPr>
+          <w:rStyle w:val="LineNumber"/>
+          <w:rFonts w:ascii="Courier New" w:hAnsi="Courier New" w:cs="Courier New"/>
+        </w:rPr>
+        <w:t>$total += $price_001;</w:t>
+      </w:r>
     </w:p>
     <w:p>
       <w:pPr>
+        <w:pStyle w:val="ListParagraph"/>
         <w:numPr>
           <w:ilvl w:val="0"/>
-          <w:numId w:val="2"/>
+          <w:numId w:val="5"/>
         </w:numPr>
-        <w:ind w:firstLine="0"/>
-        <w:textAlignment w:val="top"/>
-        <w:rPr>
-          <w:rFonts w:ascii="Courier New" w:hAnsi="Courier New"/>
-        </w:rPr>
-      </w:pPr>
-      <w:r>
-        <w:rPr>
-          <w:rFonts w:ascii="Courier New" w:hAnsi="Courier New"/>
-        </w:rPr>
-        <w:t xml:space="preserve">   </w:t>
-      </w:r>
+        <w:autoSpaceDE w:val="0"/>
+        <w:autoSpaceDN w:val="0"/>
+        <w:adjustRightInd w:val="0"/>
+        <w:jc w:val="both"/>
+        <w:rPr>
+          <w:rStyle w:val="LineNumber"/>
+          <w:rFonts w:ascii="Courier New" w:hAnsi="Courier New" w:cs="Courier New"/>
+        </w:rPr>
+      </w:pPr>
+    </w:p>
+    <w:p>
+      <w:pPr>
+        <w:pStyle w:val="ListParagraph"/>
+        <w:numPr>
+          <w:ilvl w:val="0"/>
+          <w:numId w:val="5"/>
+        </w:numPr>
+        <w:autoSpaceDE w:val="0"/>
+        <w:autoSpaceDN w:val="0"/>
+        <w:adjustRightInd w:val="0"/>
+        <w:jc w:val="both"/>
+        <w:rPr>
+          <w:rStyle w:val="LineNumber"/>
+          <w:rFonts w:ascii="Courier New" w:hAnsi="Courier New" w:cs="Courier New"/>
+        </w:rPr>
+      </w:pPr>
       <w:proofErr w:type="spellStart"/>
       <w:proofErr w:type="gramStart"/>
       <w:r>
         <w:rPr>
-          <w:rFonts w:ascii="Courier New" w:hAnsi="Courier New"/>
+          <w:rStyle w:val="LineNumber"/>
+          <w:rFonts w:ascii="Courier New" w:hAnsi="Courier New" w:cs="Courier New"/>
         </w:rPr>
         <w:t>printf</w:t>
       </w:r>
       <w:proofErr w:type="spellEnd"/>
       <w:r>
         <w:rPr>
-          <w:rFonts w:ascii="Courier New" w:hAnsi="Courier New"/>
+          <w:rStyle w:val="LineNumber"/>
+          <w:rFonts w:ascii="Courier New" w:hAnsi="Courier New" w:cs="Courier New"/>
         </w:rPr>
         <w:t>(</w:t>
       </w:r>
       <w:proofErr w:type="gramEnd"/>
       <w:r>
         <w:rPr>
-          <w:rFonts w:ascii="Courier New" w:hAnsi="Courier New"/>
-        </w:rPr>
-        <w:t>"\n Enter a number: ");</w:t>
+          <w:rStyle w:val="LineNumber"/>
+          <w:rFonts w:ascii="Courier New" w:hAnsi="Courier New" w:cs="Courier New"/>
+        </w:rPr>
+        <w:t>"\n Enter a price: ");</w:t>
       </w:r>
     </w:p>
     <w:p>
       <w:pPr>
+        <w:pStyle w:val="ListParagraph"/>
         <w:numPr>
           <w:ilvl w:val="0"/>
-          <w:numId w:val="2"/>
+          <w:numId w:val="5"/>
         </w:numPr>
-        <w:ind w:firstLine="0"/>
-        <w:textAlignment w:val="top"/>
-        <w:rPr>
-          <w:rFonts w:ascii="Courier New" w:hAnsi="Courier New"/>
-        </w:rPr>
-      </w:pPr>
-      <w:r>
-        <w:rPr>
-          <w:rFonts w:ascii="Courier New" w:hAnsi="Courier New"/>
-        </w:rPr>
-        <w:t xml:space="preserve">   </w:t>
-      </w:r>
+        <w:autoSpaceDE w:val="0"/>
+        <w:autoSpaceDN w:val="0"/>
+        <w:adjustRightInd w:val="0"/>
+        <w:jc w:val="both"/>
+        <w:rPr>
+          <w:rStyle w:val="LineNumber"/>
+          <w:rFonts w:ascii="Courier New" w:hAnsi="Courier New" w:cs="Courier New"/>
+        </w:rPr>
+      </w:pPr>
       <w:proofErr w:type="spellStart"/>
       <w:proofErr w:type="gramStart"/>
       <w:r>
         <w:rPr>
-          <w:rFonts w:ascii="Courier New" w:hAnsi="Courier New"/>
+          <w:rStyle w:val="LineNumber"/>
+          <w:rFonts w:ascii="Courier New" w:hAnsi="Courier New" w:cs="Courier New"/>
         </w:rPr>
         <w:t>fscanf</w:t>
       </w:r>
       <w:proofErr w:type="spellEnd"/>
       <w:r>
         <w:rPr>
-          <w:rFonts w:ascii="Courier New" w:hAnsi="Courier New"/>
+          <w:rStyle w:val="LineNumber"/>
+          <w:rFonts w:ascii="Courier New" w:hAnsi="Courier New" w:cs="Courier New"/>
         </w:rPr>
         <w:t>(</w:t>
       </w:r>
       <w:proofErr w:type="gramEnd"/>
       <w:r>
         <w:rPr>
-          <w:rFonts w:ascii="Courier New" w:hAnsi="Courier New"/>
-        </w:rPr>
-        <w:t>STDIN, "%d", $nbr2);</w:t>
+          <w:rStyle w:val="LineNumber"/>
+          <w:rFonts w:ascii="Courier New" w:hAnsi="Courier New" w:cs="Courier New"/>
+        </w:rPr>
+        <w:t>STDIN, "%f", $price_002);</w:t>
       </w:r>
     </w:p>
     <w:p>
       <w:pPr>
+        <w:pStyle w:val="ListParagraph"/>
         <w:numPr>
           <w:ilvl w:val="0"/>
-          <w:numId w:val="2"/>
+          <w:numId w:val="5"/>
         </w:numPr>
-        <w:ind w:firstLine="0"/>
-        <w:textAlignment w:val="top"/>
-        <w:rPr>
-          <w:rFonts w:ascii="Courier New" w:hAnsi="Courier New"/>
-        </w:rPr>
-      </w:pPr>
+        <w:autoSpaceDE w:val="0"/>
+        <w:autoSpaceDN w:val="0"/>
+        <w:adjustRightInd w:val="0"/>
+        <w:jc w:val="both"/>
+        <w:rPr>
+          <w:rStyle w:val="LineNumber"/>
+          <w:rFonts w:ascii="Courier New" w:hAnsi="Courier New" w:cs="Courier New"/>
+        </w:rPr>
+      </w:pPr>
+      <w:r>
+        <w:rPr>
+          <w:rStyle w:val="LineNumber"/>
+          <w:rFonts w:ascii="Courier New" w:hAnsi="Courier New" w:cs="Courier New"/>
+        </w:rPr>
+        <w:t>$total += $price_002;</w:t>
+      </w:r>
     </w:p>
     <w:p>
       <w:pPr>
+        <w:pStyle w:val="ListParagraph"/>
         <w:numPr>
           <w:ilvl w:val="0"/>
-          <w:numId w:val="2"/>
+          <w:numId w:val="5"/>
         </w:numPr>
-        <w:ind w:firstLine="0"/>
-        <w:textAlignment w:val="top"/>
-        <w:rPr>
-          <w:rFonts w:ascii="Courier New" w:hAnsi="Courier New"/>
-        </w:rPr>
-      </w:pPr>
-      <w:r>
-        <w:rPr>
-          <w:rFonts w:ascii="Courier New" w:hAnsi="Courier New"/>
-        </w:rPr>
-        <w:t xml:space="preserve">   $sum = $nbr1 + $nbr2;</w:t>
-      </w:r>
+        <w:autoSpaceDE w:val="0"/>
+        <w:autoSpaceDN w:val="0"/>
+        <w:adjustRightInd w:val="0"/>
+        <w:jc w:val="both"/>
+        <w:rPr>
+          <w:rStyle w:val="LineNumber"/>
+          <w:rFonts w:ascii="Courier New" w:hAnsi="Courier New" w:cs="Courier New"/>
+        </w:rPr>
+      </w:pPr>
     </w:p>
     <w:p>
       <w:pPr>
+        <w:pStyle w:val="ListParagraph"/>
         <w:numPr>
           <w:ilvl w:val="0"/>
-          <w:numId w:val="2"/>
+          <w:numId w:val="5"/>
         </w:numPr>
-        <w:ind w:firstLine="0"/>
-        <w:textAlignment w:val="top"/>
-        <w:rPr>
-          <w:rFonts w:ascii="Courier New" w:hAnsi="Courier New"/>
-        </w:rPr>
-      </w:pPr>
+        <w:autoSpaceDE w:val="0"/>
+        <w:autoSpaceDN w:val="0"/>
+        <w:adjustRightInd w:val="0"/>
+        <w:jc w:val="both"/>
+        <w:rPr>
+          <w:rStyle w:val="LineNumber"/>
+          <w:rFonts w:ascii="Courier New" w:hAnsi="Courier New" w:cs="Courier New"/>
+        </w:rPr>
+      </w:pPr>
+      <w:proofErr w:type="spellStart"/>
+      <w:proofErr w:type="gramStart"/>
+      <w:r>
+        <w:rPr>
+          <w:rStyle w:val="LineNumber"/>
+          <w:rFonts w:ascii="Courier New" w:hAnsi="Courier New" w:cs="Courier New"/>
+        </w:rPr>
+        <w:t>printf</w:t>
+      </w:r>
+      <w:proofErr w:type="spellEnd"/>
+      <w:r>
+        <w:rPr>
+          <w:rStyle w:val="LineNumber"/>
+          <w:rFonts w:ascii="Courier New" w:hAnsi="Courier New" w:cs="Courier New"/>
+        </w:rPr>
+        <w:t>(</w:t>
+      </w:r>
+      <w:proofErr w:type="gramEnd"/>
+      <w:r>
+        <w:rPr>
+          <w:rStyle w:val="LineNumber"/>
+          <w:rFonts w:ascii="Courier New" w:hAnsi="Courier New" w:cs="Courier New"/>
+        </w:rPr>
+        <w:t>"\n Enter a price: ");</w:t>
+      </w:r>
     </w:p>
     <w:p>
       <w:pPr>
+        <w:pStyle w:val="ListParagraph"/>
         <w:numPr>
           <w:ilvl w:val="0"/>
-          <w:numId w:val="2"/>
+          <w:numId w:val="5"/>
         </w:numPr>
-        <w:ind w:firstLine="0"/>
-        <w:textAlignment w:val="top"/>
-        <w:rPr>
-          <w:rFonts w:ascii="Courier New" w:hAnsi="Courier New"/>
-        </w:rPr>
-      </w:pPr>
-      <w:r>
-        <w:rPr>
-          <w:rFonts w:ascii="Courier New" w:hAnsi="Courier New"/>
-        </w:rPr>
-        <w:t xml:space="preserve">   </w:t>
-      </w:r>
+        <w:autoSpaceDE w:val="0"/>
+        <w:autoSpaceDN w:val="0"/>
+        <w:adjustRightInd w:val="0"/>
+        <w:jc w:val="both"/>
+        <w:rPr>
+          <w:rStyle w:val="LineNumber"/>
+          <w:rFonts w:ascii="Courier New" w:hAnsi="Courier New" w:cs="Courier New"/>
+        </w:rPr>
+      </w:pPr>
       <w:proofErr w:type="spellStart"/>
       <w:proofErr w:type="gramStart"/>
       <w:r>
         <w:rPr>
-          <w:rFonts w:ascii="Courier New" w:hAnsi="Courier New"/>
-        </w:rPr>
-        <w:t>printf</w:t>
+          <w:rStyle w:val="LineNumber"/>
+          <w:rFonts w:ascii="Courier New" w:hAnsi="Courier New" w:cs="Courier New"/>
+        </w:rPr>
+        <w:t>fscanf</w:t>
       </w:r>
       <w:proofErr w:type="spellEnd"/>
       <w:r>
         <w:rPr>
-          <w:rFonts w:ascii="Courier New" w:hAnsi="Courier New"/>
+          <w:rStyle w:val="LineNumber"/>
+          <w:rFonts w:ascii="Courier New" w:hAnsi="Courier New" w:cs="Courier New"/>
         </w:rPr>
         <w:t>(</w:t>
       </w:r>
       <w:proofErr w:type="gramEnd"/>
       <w:r>
         <w:rPr>
-          <w:rFonts w:ascii="Courier New" w:hAnsi="Courier New"/>
-        </w:rPr>
-        <w:t xml:space="preserve">"\n The sum is </w:t>
-      </w:r>
-      <w:r>
-        <w:rPr>
-          <w:rFonts w:ascii="Courier New" w:hAnsi="Courier New"/>
-        </w:rPr>
-        <w:t>%d", $sum );</w:t>
+          <w:rStyle w:val="LineNumber"/>
+          <w:rFonts w:ascii="Courier New" w:hAnsi="Courier New" w:cs="Courier New"/>
+        </w:rPr>
+        <w:t>STDIN, "%f", $price_003);</w:t>
       </w:r>
     </w:p>
     <w:p>
       <w:pPr>
+        <w:pStyle w:val="ListParagraph"/>
         <w:numPr>
           <w:ilvl w:val="0"/>
-          <w:numId w:val="2"/>
+          <w:numId w:val="5"/>
         </w:numPr>
-        <w:ind w:firstLine="0"/>
-        <w:textAlignment w:val="top"/>
-        <w:rPr>
-          <w:rFonts w:ascii="Courier New" w:hAnsi="Courier New"/>
-        </w:rPr>
-      </w:pPr>
+        <w:autoSpaceDE w:val="0"/>
+        <w:autoSpaceDN w:val="0"/>
+        <w:adjustRightInd w:val="0"/>
+        <w:jc w:val="both"/>
+        <w:rPr>
+          <w:rStyle w:val="LineNumber"/>
+          <w:rFonts w:ascii="Courier New" w:hAnsi="Courier New" w:cs="Courier New"/>
+        </w:rPr>
+      </w:pPr>
+      <w:r>
+        <w:rPr>
+          <w:rStyle w:val="LineNumber"/>
+          <w:rFonts w:ascii="Courier New" w:hAnsi="Courier New" w:cs="Courier New"/>
+        </w:rPr>
+        <w:t>$total += $price_003;</w:t>
+      </w:r>
     </w:p>
     <w:p>
       <w:pPr>
+        <w:pStyle w:val="ListParagraph"/>
         <w:numPr>
           <w:ilvl w:val="0"/>
-          <w:numId w:val="2"/>
+          <w:numId w:val="5"/>
         </w:numPr>
-        <w:ind w:firstLine="0"/>
-        <w:textAlignment w:val="top"/>
-        <w:rPr>
-          <w:rFonts w:ascii="Courier New" w:hAnsi="Courier New"/>
-        </w:rPr>
-      </w:pPr>
-      <w:r>
-        <w:rPr>
-          <w:rFonts w:ascii="Courier New" w:hAnsi="Courier New"/>
-        </w:rPr>
-        <w:t xml:space="preserve">   </w:t>
-      </w:r>
+        <w:autoSpaceDE w:val="0"/>
+        <w:autoSpaceDN w:val="0"/>
+        <w:adjustRightInd w:val="0"/>
+        <w:jc w:val="both"/>
+        <w:rPr>
+          <w:rStyle w:val="LineNumber"/>
+          <w:rFonts w:ascii="Courier New" w:hAnsi="Courier New" w:cs="Courier New"/>
+        </w:rPr>
+      </w:pPr>
+    </w:p>
+    <w:p>
+      <w:pPr>
+        <w:pStyle w:val="ListParagraph"/>
+        <w:numPr>
+          <w:ilvl w:val="0"/>
+          <w:numId w:val="5"/>
+        </w:numPr>
+        <w:autoSpaceDE w:val="0"/>
+        <w:autoSpaceDN w:val="0"/>
+        <w:adjustRightInd w:val="0"/>
+        <w:jc w:val="both"/>
+        <w:rPr>
+          <w:rStyle w:val="LineNumber"/>
+          <w:rFonts w:ascii="Courier New" w:hAnsi="Courier New" w:cs="Courier New"/>
+        </w:rPr>
+      </w:pPr>
       <w:proofErr w:type="spellStart"/>
       <w:proofErr w:type="gramStart"/>
       <w:r>
         <w:rPr>
-          <w:rFonts w:ascii="Courier New" w:hAnsi="Courier New"/>
-        </w:rPr>
-        <w:t>fscanf</w:t>
+          <w:rStyle w:val="LineNumber"/>
+          <w:rFonts w:ascii="Courier New" w:hAnsi="Courier New" w:cs="Courier New"/>
+        </w:rPr>
+        <w:t>printf</w:t>
       </w:r>
       <w:proofErr w:type="spellEnd"/>
       <w:r>
         <w:rPr>
-          <w:rFonts w:ascii="Courier New" w:hAnsi="Courier New"/>
+          <w:rStyle w:val="LineNumber"/>
+          <w:rFonts w:ascii="Courier New" w:hAnsi="Courier New" w:cs="Courier New"/>
         </w:rPr>
         <w:t>(</w:t>
       </w:r>
       <w:proofErr w:type="gramEnd"/>
       <w:r>
         <w:rPr>
-          <w:rFonts w:ascii="Courier New" w:hAnsi="Courier New"/>
-        </w:rPr>
-        <w:t>STDIN, "%s", $buster);</w:t>
+          <w:rStyle w:val="LineNumber"/>
+          <w:rFonts w:ascii="Courier New" w:hAnsi="Courier New" w:cs="Courier New"/>
+        </w:rPr>
+        <w:t>"\n Enter a price: ");</w:t>
       </w:r>
     </w:p>
     <w:p>
       <w:pPr>
+        <w:pStyle w:val="ListParagraph"/>
         <w:numPr>
           <w:ilvl w:val="0"/>
-          <w:numId w:val="2"/>
+          <w:numId w:val="5"/>
         </w:numPr>
-        <w:ind w:firstLine="0"/>
-        <w:textAlignment w:val="top"/>
-      </w:pPr>
-      <w:r>
-        <w:rPr>
-          <w:rFonts w:ascii="Courier New" w:hAnsi="Courier New"/>
+        <w:autoSpaceDE w:val="0"/>
+        <w:autoSpaceDN w:val="0"/>
+        <w:adjustRightInd w:val="0"/>
+        <w:jc w:val="both"/>
+        <w:rPr>
+          <w:rStyle w:val="LineNumber"/>
+          <w:rFonts w:ascii="Courier New" w:hAnsi="Courier New" w:cs="Courier New"/>
+        </w:rPr>
+      </w:pPr>
+      <w:proofErr w:type="spellStart"/>
+      <w:proofErr w:type="gramStart"/>
+      <w:r>
+        <w:rPr>
+          <w:rStyle w:val="LineNumber"/>
+          <w:rFonts w:ascii="Courier New" w:hAnsi="Courier New" w:cs="Courier New"/>
+        </w:rPr>
+        <w:t>fscanf</w:t>
+      </w:r>
+      <w:proofErr w:type="spellEnd"/>
+      <w:r>
+        <w:rPr>
+          <w:rStyle w:val="LineNumber"/>
+          <w:rFonts w:ascii="Courier New" w:hAnsi="Courier New" w:cs="Courier New"/>
+        </w:rPr>
+        <w:t>(</w:t>
+      </w:r>
+      <w:proofErr w:type="gramEnd"/>
+      <w:r>
+        <w:rPr>
+          <w:rStyle w:val="LineNumber"/>
+          <w:rFonts w:ascii="Courier New" w:hAnsi="Courier New" w:cs="Courier New"/>
+        </w:rPr>
+        <w:t>STDIN, "%f", $price_004);</w:t>
+      </w:r>
+    </w:p>
+    <w:p>
+      <w:pPr>
+        <w:pStyle w:val="ListParagraph"/>
+        <w:numPr>
+          <w:ilvl w:val="0"/>
+          <w:numId w:val="5"/>
+        </w:numPr>
+        <w:autoSpaceDE w:val="0"/>
+        <w:autoSpaceDN w:val="0"/>
+        <w:adjustRightInd w:val="0"/>
+        <w:jc w:val="both"/>
+        <w:rPr>
+          <w:rStyle w:val="LineNumber"/>
+          <w:rFonts w:ascii="Courier New" w:hAnsi="Courier New" w:cs="Courier New"/>
+        </w:rPr>
+      </w:pPr>
+      <w:r>
+        <w:rPr>
+          <w:rStyle w:val="LineNumber"/>
+          <w:rFonts w:ascii="Courier New" w:hAnsi="Courier New" w:cs="Courier New"/>
+        </w:rPr>
+        <w:t>$total += $price_004;</w:t>
+      </w:r>
+    </w:p>
+    <w:p>
+      <w:pPr>
+        <w:pStyle w:val="ListParagraph"/>
+        <w:numPr>
+          <w:ilvl w:val="0"/>
+          <w:numId w:val="5"/>
+        </w:numPr>
+        <w:autoSpaceDE w:val="0"/>
+        <w:autoSpaceDN w:val="0"/>
+        <w:adjustRightInd w:val="0"/>
+        <w:jc w:val="both"/>
+        <w:rPr>
+          <w:rStyle w:val="LineNumber"/>
+          <w:rFonts w:ascii="Courier New" w:hAnsi="Courier New" w:cs="Courier New"/>
+        </w:rPr>
+      </w:pPr>
+    </w:p>
+    <w:p>
+      <w:pPr>
+        <w:pStyle w:val="ListParagraph"/>
+        <w:numPr>
+          <w:ilvl w:val="0"/>
+          <w:numId w:val="5"/>
+        </w:numPr>
+        <w:autoSpaceDE w:val="0"/>
+        <w:autoSpaceDN w:val="0"/>
+        <w:adjustRightInd w:val="0"/>
+        <w:jc w:val="both"/>
+        <w:rPr>
+          <w:rStyle w:val="LineNumber"/>
+          <w:rFonts w:ascii="Courier New" w:hAnsi="Courier New" w:cs="Courier New"/>
+        </w:rPr>
+      </w:pPr>
+      <w:proofErr w:type="spellStart"/>
+      <w:proofErr w:type="gramStart"/>
+      <w:r>
+        <w:rPr>
+          <w:rStyle w:val="LineNumber"/>
+          <w:rFonts w:ascii="Courier New" w:hAnsi="Courier New" w:cs="Courier New"/>
+        </w:rPr>
+        <w:t>printf</w:t>
+      </w:r>
+      <w:proofErr w:type="spellEnd"/>
+      <w:r>
+        <w:rPr>
+          <w:rStyle w:val="LineNumber"/>
+          <w:rFonts w:ascii="Courier New" w:hAnsi="Courier New" w:cs="Courier New"/>
+        </w:rPr>
+        <w:t>(</w:t>
+      </w:r>
+      <w:proofErr w:type="gramEnd"/>
+      <w:r>
+        <w:rPr>
+          <w:rStyle w:val="LineNumber"/>
+          <w:rFonts w:ascii="Courier New" w:hAnsi="Courier New" w:cs="Courier New"/>
+        </w:rPr>
+        <w:t>"\n Enter a price: ");</w:t>
+      </w:r>
+    </w:p>
+    <w:p>
+      <w:pPr>
+        <w:pStyle w:val="ListParagraph"/>
+        <w:numPr>
+          <w:ilvl w:val="0"/>
+          <w:numId w:val="5"/>
+        </w:numPr>
+        <w:autoSpaceDE w:val="0"/>
+        <w:autoSpaceDN w:val="0"/>
+        <w:adjustRightInd w:val="0"/>
+        <w:jc w:val="both"/>
+        <w:rPr>
+          <w:rStyle w:val="LineNumber"/>
+          <w:rFonts w:ascii="Courier New" w:hAnsi="Courier New" w:cs="Courier New"/>
+        </w:rPr>
+      </w:pPr>
+      <w:proofErr w:type="spellStart"/>
+      <w:proofErr w:type="gramStart"/>
+      <w:r>
+        <w:rPr>
+          <w:rStyle w:val="LineNumber"/>
+          <w:rFonts w:ascii="Courier New" w:hAnsi="Courier New" w:cs="Courier New"/>
+        </w:rPr>
+        <w:t>fscanf</w:t>
+      </w:r>
+      <w:proofErr w:type="spellEnd"/>
+      <w:r>
+        <w:rPr>
+          <w:rStyle w:val="LineNumber"/>
+          <w:rFonts w:ascii="Courier New" w:hAnsi="Courier New" w:cs="Courier New"/>
+        </w:rPr>
+        <w:t>(</w:t>
+      </w:r>
+      <w:proofErr w:type="gramEnd"/>
+      <w:r>
+        <w:rPr>
+          <w:rStyle w:val="LineNumber"/>
+          <w:rFonts w:ascii="Courier New" w:hAnsi="Courier New" w:cs="Courier New"/>
+        </w:rPr>
+        <w:t>STDIN, "%f", $price_005);</w:t>
+      </w:r>
+    </w:p>
+    <w:p>
+      <w:pPr>
+        <w:pStyle w:val="ListParagraph"/>
+        <w:numPr>
+          <w:ilvl w:val="0"/>
+          <w:numId w:val="5"/>
+        </w:numPr>
+        <w:autoSpaceDE w:val="0"/>
+        <w:autoSpaceDN w:val="0"/>
+        <w:adjustRightInd w:val="0"/>
+        <w:jc w:val="both"/>
+        <w:rPr>
+          <w:rStyle w:val="LineNumber"/>
+          <w:rFonts w:ascii="Courier New" w:hAnsi="Courier New" w:cs="Courier New"/>
+        </w:rPr>
+      </w:pPr>
+      <w:r>
+        <w:rPr>
+          <w:rStyle w:val="LineNumber"/>
+          <w:rFonts w:ascii="Courier New" w:hAnsi="Courier New" w:cs="Courier New"/>
+        </w:rPr>
+        <w:t>$total += $price_005;</w:t>
+      </w:r>
+    </w:p>
+    <w:p>
+      <w:pPr>
+        <w:pStyle w:val="ListParagraph"/>
+        <w:numPr>
+          <w:ilvl w:val="0"/>
+          <w:numId w:val="5"/>
+        </w:numPr>
+        <w:autoSpaceDE w:val="0"/>
+        <w:autoSpaceDN w:val="0"/>
+        <w:adjustRightInd w:val="0"/>
+        <w:jc w:val="both"/>
+        <w:rPr>
+          <w:rStyle w:val="LineNumber"/>
+          <w:rFonts w:ascii="Courier New" w:hAnsi="Courier New" w:cs="Courier New"/>
+        </w:rPr>
+      </w:pPr>
+    </w:p>
+    <w:p>
+      <w:pPr>
+        <w:pStyle w:val="ListParagraph"/>
+        <w:numPr>
+          <w:ilvl w:val="0"/>
+          <w:numId w:val="5"/>
+        </w:numPr>
+        <w:autoSpaceDE w:val="0"/>
+        <w:autoSpaceDN w:val="0"/>
+        <w:adjustRightInd w:val="0"/>
+        <w:jc w:val="both"/>
+        <w:rPr>
+          <w:rStyle w:val="LineNumber"/>
+          <w:rFonts w:ascii="Courier New" w:hAnsi="Courier New" w:cs="Courier New"/>
+        </w:rPr>
+      </w:pPr>
+      <w:proofErr w:type="spellStart"/>
+      <w:proofErr w:type="gramStart"/>
+      <w:r>
+        <w:rPr>
+          <w:rStyle w:val="LineNumber"/>
+          <w:rFonts w:ascii="Courier New" w:hAnsi="Courier New" w:cs="Courier New"/>
+        </w:rPr>
+        <w:t>printf</w:t>
+      </w:r>
+      <w:proofErr w:type="spellEnd"/>
+      <w:r>
+        <w:rPr>
+          <w:rStyle w:val="LineNumber"/>
+          <w:rFonts w:ascii="Courier New" w:hAnsi="Courier New" w:cs="Courier New"/>
+        </w:rPr>
+        <w:t>(</w:t>
+      </w:r>
+      <w:proofErr w:type="gramEnd"/>
+      <w:r>
+        <w:rPr>
+          <w:rStyle w:val="LineNumber"/>
+          <w:rFonts w:ascii="Courier New" w:hAnsi="Courier New" w:cs="Courier New"/>
+        </w:rPr>
+        <w:t>"\n Sub Total: %.2f", $total);</w:t>
+      </w:r>
+    </w:p>
+    <w:p>
+      <w:pPr>
+        <w:pStyle w:val="ListParagraph"/>
+        <w:numPr>
+          <w:ilvl w:val="0"/>
+          <w:numId w:val="5"/>
+        </w:numPr>
+        <w:autoSpaceDE w:val="0"/>
+        <w:autoSpaceDN w:val="0"/>
+        <w:adjustRightInd w:val="0"/>
+        <w:jc w:val="both"/>
+        <w:rPr>
+          <w:rStyle w:val="LineNumber"/>
+          <w:rFonts w:ascii="Courier New" w:hAnsi="Courier New" w:cs="Courier New"/>
+        </w:rPr>
+      </w:pPr>
+      <w:proofErr w:type="spellStart"/>
+      <w:proofErr w:type="gramStart"/>
+      <w:r>
+        <w:rPr>
+          <w:rStyle w:val="LineNumber"/>
+          <w:rFonts w:ascii="Courier New" w:hAnsi="Courier New" w:cs="Courier New"/>
+        </w:rPr>
+        <w:t>printf</w:t>
+      </w:r>
+      <w:proofErr w:type="spellEnd"/>
+      <w:r>
+        <w:rPr>
+          <w:rStyle w:val="LineNumber"/>
+          <w:rFonts w:ascii="Courier New" w:hAnsi="Courier New" w:cs="Courier New"/>
+        </w:rPr>
+        <w:t>(</w:t>
+      </w:r>
+      <w:proofErr w:type="gramEnd"/>
+      <w:r>
+        <w:rPr>
+          <w:rStyle w:val="LineNumber"/>
+          <w:rFonts w:ascii="Courier New" w:hAnsi="Courier New" w:cs="Courier New"/>
+        </w:rPr>
+        <w:t>"\n Tax Amount: %.3f", $</w:t>
+      </w:r>
+      <w:proofErr w:type="spellStart"/>
+      <w:r>
+        <w:rPr>
+          <w:rStyle w:val="LineNumber"/>
+          <w:rFonts w:ascii="Courier New" w:hAnsi="Courier New" w:cs="Courier New"/>
+        </w:rPr>
+        <w:t>tax_rate</w:t>
+      </w:r>
+      <w:proofErr w:type="spellEnd"/>
+      <w:r>
+        <w:rPr>
+          <w:rStyle w:val="LineNumber"/>
+          <w:rFonts w:ascii="Courier New" w:hAnsi="Courier New" w:cs="Courier New"/>
+        </w:rPr>
+        <w:t>);</w:t>
+      </w:r>
+    </w:p>
+    <w:p>
+      <w:pPr>
+        <w:pStyle w:val="ListParagraph"/>
+        <w:numPr>
+          <w:ilvl w:val="0"/>
+          <w:numId w:val="5"/>
+        </w:numPr>
+        <w:autoSpaceDE w:val="0"/>
+        <w:autoSpaceDN w:val="0"/>
+        <w:adjustRightInd w:val="0"/>
+        <w:jc w:val="both"/>
+        <w:rPr>
+          <w:rStyle w:val="LineNumber"/>
+          <w:rFonts w:ascii="Courier New" w:hAnsi="Courier New" w:cs="Courier New"/>
+        </w:rPr>
+      </w:pPr>
+      <w:r>
+        <w:rPr>
+          <w:rStyle w:val="LineNumber"/>
+          <w:rFonts w:ascii="Courier New" w:hAnsi="Courier New" w:cs="Courier New"/>
+        </w:rPr>
+        <w:t>// round up to get correct grand total</w:t>
+      </w:r>
+    </w:p>
+    <w:p>
+      <w:pPr>
+        <w:pStyle w:val="ListParagraph"/>
+        <w:numPr>
+          <w:ilvl w:val="0"/>
+          <w:numId w:val="5"/>
+        </w:numPr>
+        <w:autoSpaceDE w:val="0"/>
+        <w:autoSpaceDN w:val="0"/>
+        <w:adjustRightInd w:val="0"/>
+        <w:jc w:val="both"/>
+        <w:rPr>
+          <w:rStyle w:val="LineNumber"/>
+          <w:rFonts w:ascii="Courier New" w:hAnsi="Courier New" w:cs="Courier New"/>
+        </w:rPr>
+      </w:pPr>
+      <w:proofErr w:type="spellStart"/>
+      <w:proofErr w:type="gramStart"/>
+      <w:r>
+        <w:rPr>
+          <w:rStyle w:val="LineNumber"/>
+          <w:rFonts w:ascii="Courier New" w:hAnsi="Courier New" w:cs="Courier New"/>
+        </w:rPr>
+        <w:t>printf</w:t>
+      </w:r>
+      <w:proofErr w:type="spellEnd"/>
+      <w:r>
+        <w:rPr>
+          <w:rStyle w:val="LineNumber"/>
+          <w:rFonts w:ascii="Courier New" w:hAnsi="Courier New" w:cs="Courier New"/>
+        </w:rPr>
+        <w:t>(</w:t>
+      </w:r>
+      <w:proofErr w:type="gramEnd"/>
+      <w:r>
+        <w:rPr>
+          <w:rStyle w:val="LineNumber"/>
+          <w:rFonts w:ascii="Courier New" w:hAnsi="Courier New" w:cs="Courier New"/>
+        </w:rPr>
+        <w:t>"\n Grand Total: %.2f\n", round($total + ($total * $</w:t>
+      </w:r>
+      <w:proofErr w:type="spellStart"/>
+      <w:r>
+        <w:rPr>
+          <w:rStyle w:val="LineNumber"/>
+          <w:rFonts w:ascii="Courier New" w:hAnsi="Courier New" w:cs="Courier New"/>
+        </w:rPr>
+        <w:t>tax_rate</w:t>
+      </w:r>
+      <w:proofErr w:type="spellEnd"/>
+      <w:r>
+        <w:rPr>
+          <w:rStyle w:val="LineNumber"/>
+          <w:rFonts w:ascii="Courier New" w:hAnsi="Courier New" w:cs="Courier New"/>
+        </w:rPr>
+        <w:t>), 2));</w:t>
+      </w:r>
+    </w:p>
+    <w:p>
+      <w:pPr>
+        <w:pStyle w:val="ListParagraph"/>
+        <w:numPr>
+          <w:ilvl w:val="0"/>
+          <w:numId w:val="5"/>
+        </w:numPr>
+        <w:autoSpaceDE w:val="0"/>
+        <w:autoSpaceDN w:val="0"/>
+        <w:adjustRightInd w:val="0"/>
+        <w:jc w:val="both"/>
+        <w:rPr>
+          <w:rStyle w:val="LineNumber"/>
+          <w:rFonts w:ascii="Courier New" w:hAnsi="Courier New" w:cs="Courier New"/>
+        </w:rPr>
+      </w:pPr>
+      <w:r>
+        <w:rPr>
+          <w:rStyle w:val="LineNumber"/>
+          <w:rFonts w:ascii="Courier New" w:hAnsi="Courier New" w:cs="Courier New"/>
         </w:rPr>
         <w:t>?&gt;</w:t>
       </w:r>
@@ -2552,10 +3779,10 @@
             <v:path o:extrusionok="f" gradientshapeok="t" o:connecttype="rect"/>
             <o:lock v:ext="edit" aspectratio="t"/>
           </v:shapetype>
-          <v:shape id="_x0000_i1037" type="#_x0000_t75" style="width:77.25pt;height:50.25pt" o:ole="">
+          <v:shape id="_x0000_i1027" type="#_x0000_t75" style="width:77.25pt;height:50.25pt" o:ole="">
             <v:imagedata r:id="rId14" o:title=""/>
           </v:shape>
-          <o:OLEObject Type="Embed" ProgID="Package" ShapeID="_x0000_i1037" DrawAspect="Icon" ObjectID="_1639882143" r:id="rId15"/>
+          <o:OLEObject Type="Embed" ProgID="Package" ShapeID="_x0000_i1027" DrawAspect="Icon" ObjectID="_1639915532" r:id="rId15"/>
         </w:object>
       </w:r>
       <w:r>
@@ -2567,12 +3794,12 @@
         <w:pStyle w:val="Heading1"/>
         <w:jc w:val="center"/>
       </w:pPr>
-      <w:bookmarkStart w:id="24" w:name="_Toc29269332"/>
+      <w:bookmarkStart w:id="23" w:name="_Toc29269332"/>
       <w:r>
         <w:lastRenderedPageBreak/>
         <w:t>DESK CHECK</w:t>
       </w:r>
-      <w:bookmarkEnd w:id="24"/>
+      <w:bookmarkEnd w:id="23"/>
     </w:p>
     <w:p>
       <w:pPr>
@@ -2580,9 +3807,8 @@
       </w:pPr>
     </w:p>
     <w:p>
-      <w:r>
-        <w:t>Not needed until unit 02</w:t>
-      </w:r>
+      <w:bookmarkStart w:id="24" w:name="_GoBack"/>
+      <w:bookmarkEnd w:id="24"/>
     </w:p>
     <w:sectPr>
       <w:headerReference w:type="default" r:id="rId16"/>
@@ -2670,7 +3896,13 @@
       <w:pStyle w:val="Header"/>
     </w:pPr>
     <w:r>
-      <w:t>Zach Foutz UNIT 1 EXCERCISE</w:t>
+      <w:t xml:space="preserve">Zach Foutz UNIT </w:t>
+    </w:r>
+    <w:r>
+      <w:t>2</w:t>
+    </w:r>
+    <w:r>
+      <w:t xml:space="preserve"> EXCERCISE</w:t>
     </w:r>
   </w:p>
 </w:hdr>
@@ -2774,6 +4006,92 @@
     </w:lvl>
   </w:abstractNum>
   <w:abstractNum w:abstractNumId="1" w15:restartNumberingAfterBreak="0">
+    <w:nsid w:val="2B3A0891"/>
+    <w:multiLevelType w:val="hybridMultilevel"/>
+    <w:tmpl w:val="845E8230"/>
+    <w:lvl w:ilvl="0" w:tplc="0409000F">
+      <w:start w:val="1"/>
+      <w:numFmt w:val="decimal"/>
+      <w:lvlText w:val="%1."/>
+      <w:lvlJc w:val="left"/>
+      <w:pPr>
+        <w:ind w:left="720" w:hanging="360"/>
+      </w:pPr>
+    </w:lvl>
+    <w:lvl w:ilvl="1" w:tplc="04090019">
+      <w:start w:val="1"/>
+      <w:numFmt w:val="lowerLetter"/>
+      <w:lvlText w:val="%2."/>
+      <w:lvlJc w:val="left"/>
+      <w:pPr>
+        <w:ind w:left="1440" w:hanging="360"/>
+      </w:pPr>
+    </w:lvl>
+    <w:lvl w:ilvl="2" w:tplc="0409001B" w:tentative="1">
+      <w:start w:val="1"/>
+      <w:numFmt w:val="lowerRoman"/>
+      <w:lvlText w:val="%3."/>
+      <w:lvlJc w:val="right"/>
+      <w:pPr>
+        <w:ind w:left="2160" w:hanging="180"/>
+      </w:pPr>
+    </w:lvl>
+    <w:lvl w:ilvl="3" w:tplc="0409000F" w:tentative="1">
+      <w:start w:val="1"/>
+      <w:numFmt w:val="decimal"/>
+      <w:lvlText w:val="%4."/>
+      <w:lvlJc w:val="left"/>
+      <w:pPr>
+        <w:ind w:left="2880" w:hanging="360"/>
+      </w:pPr>
+    </w:lvl>
+    <w:lvl w:ilvl="4" w:tplc="04090019" w:tentative="1">
+      <w:start w:val="1"/>
+      <w:numFmt w:val="lowerLetter"/>
+      <w:lvlText w:val="%5."/>
+      <w:lvlJc w:val="left"/>
+      <w:pPr>
+        <w:ind w:left="3600" w:hanging="360"/>
+      </w:pPr>
+    </w:lvl>
+    <w:lvl w:ilvl="5" w:tplc="0409001B" w:tentative="1">
+      <w:start w:val="1"/>
+      <w:numFmt w:val="lowerRoman"/>
+      <w:lvlText w:val="%6."/>
+      <w:lvlJc w:val="right"/>
+      <w:pPr>
+        <w:ind w:left="4320" w:hanging="180"/>
+      </w:pPr>
+    </w:lvl>
+    <w:lvl w:ilvl="6" w:tplc="0409000F" w:tentative="1">
+      <w:start w:val="1"/>
+      <w:numFmt w:val="decimal"/>
+      <w:lvlText w:val="%7."/>
+      <w:lvlJc w:val="left"/>
+      <w:pPr>
+        <w:ind w:left="5040" w:hanging="360"/>
+      </w:pPr>
+    </w:lvl>
+    <w:lvl w:ilvl="7" w:tplc="04090019" w:tentative="1">
+      <w:start w:val="1"/>
+      <w:numFmt w:val="lowerLetter"/>
+      <w:lvlText w:val="%8."/>
+      <w:lvlJc w:val="left"/>
+      <w:pPr>
+        <w:ind w:left="5760" w:hanging="360"/>
+      </w:pPr>
+    </w:lvl>
+    <w:lvl w:ilvl="8" w:tplc="0409001B" w:tentative="1">
+      <w:start w:val="1"/>
+      <w:numFmt w:val="lowerRoman"/>
+      <w:lvlText w:val="%9."/>
+      <w:lvlJc w:val="right"/>
+      <w:pPr>
+        <w:ind w:left="6480" w:hanging="180"/>
+      </w:pPr>
+    </w:lvl>
+  </w:abstractNum>
+  <w:abstractNum w:abstractNumId="2" w15:restartNumberingAfterBreak="0">
     <w:nsid w:val="3AED5E2A"/>
     <w:multiLevelType w:val="multilevel"/>
     <w:tmpl w:val="5CC0B180"/>
@@ -2886,7 +4204,7 @@
       </w:pPr>
     </w:lvl>
   </w:abstractNum>
-  <w:abstractNum w:abstractNumId="2" w15:restartNumberingAfterBreak="0">
+  <w:abstractNum w:abstractNumId="3" w15:restartNumberingAfterBreak="0">
     <w:nsid w:val="47BF227D"/>
     <w:multiLevelType w:val="multilevel"/>
     <w:tmpl w:val="AB60280A"/>
@@ -3026,14 +4344,106 @@
       </w:rPr>
     </w:lvl>
   </w:abstractNum>
+  <w:abstractNum w:abstractNumId="4" w15:restartNumberingAfterBreak="0">
+    <w:nsid w:val="7BF37376"/>
+    <w:multiLevelType w:val="hybridMultilevel"/>
+    <w:tmpl w:val="7518AC2C"/>
+    <w:lvl w:ilvl="0" w:tplc="0409000F">
+      <w:start w:val="1"/>
+      <w:numFmt w:val="decimal"/>
+      <w:lvlText w:val="%1."/>
+      <w:lvlJc w:val="left"/>
+      <w:pPr>
+        <w:ind w:left="720" w:hanging="360"/>
+      </w:pPr>
+    </w:lvl>
+    <w:lvl w:ilvl="1" w:tplc="04090019" w:tentative="1">
+      <w:start w:val="1"/>
+      <w:numFmt w:val="lowerLetter"/>
+      <w:lvlText w:val="%2."/>
+      <w:lvlJc w:val="left"/>
+      <w:pPr>
+        <w:ind w:left="1440" w:hanging="360"/>
+      </w:pPr>
+    </w:lvl>
+    <w:lvl w:ilvl="2" w:tplc="0409001B" w:tentative="1">
+      <w:start w:val="1"/>
+      <w:numFmt w:val="lowerRoman"/>
+      <w:lvlText w:val="%3."/>
+      <w:lvlJc w:val="right"/>
+      <w:pPr>
+        <w:ind w:left="2160" w:hanging="180"/>
+      </w:pPr>
+    </w:lvl>
+    <w:lvl w:ilvl="3" w:tplc="0409000F" w:tentative="1">
+      <w:start w:val="1"/>
+      <w:numFmt w:val="decimal"/>
+      <w:lvlText w:val="%4."/>
+      <w:lvlJc w:val="left"/>
+      <w:pPr>
+        <w:ind w:left="2880" w:hanging="360"/>
+      </w:pPr>
+    </w:lvl>
+    <w:lvl w:ilvl="4" w:tplc="04090019" w:tentative="1">
+      <w:start w:val="1"/>
+      <w:numFmt w:val="lowerLetter"/>
+      <w:lvlText w:val="%5."/>
+      <w:lvlJc w:val="left"/>
+      <w:pPr>
+        <w:ind w:left="3600" w:hanging="360"/>
+      </w:pPr>
+    </w:lvl>
+    <w:lvl w:ilvl="5" w:tplc="0409001B" w:tentative="1">
+      <w:start w:val="1"/>
+      <w:numFmt w:val="lowerRoman"/>
+      <w:lvlText w:val="%6."/>
+      <w:lvlJc w:val="right"/>
+      <w:pPr>
+        <w:ind w:left="4320" w:hanging="180"/>
+      </w:pPr>
+    </w:lvl>
+    <w:lvl w:ilvl="6" w:tplc="0409000F" w:tentative="1">
+      <w:start w:val="1"/>
+      <w:numFmt w:val="decimal"/>
+      <w:lvlText w:val="%7."/>
+      <w:lvlJc w:val="left"/>
+      <w:pPr>
+        <w:ind w:left="5040" w:hanging="360"/>
+      </w:pPr>
+    </w:lvl>
+    <w:lvl w:ilvl="7" w:tplc="04090019" w:tentative="1">
+      <w:start w:val="1"/>
+      <w:numFmt w:val="lowerLetter"/>
+      <w:lvlText w:val="%8."/>
+      <w:lvlJc w:val="left"/>
+      <w:pPr>
+        <w:ind w:left="5760" w:hanging="360"/>
+      </w:pPr>
+    </w:lvl>
+    <w:lvl w:ilvl="8" w:tplc="0409001B" w:tentative="1">
+      <w:start w:val="1"/>
+      <w:numFmt w:val="lowerRoman"/>
+      <w:lvlText w:val="%9."/>
+      <w:lvlJc w:val="right"/>
+      <w:pPr>
+        <w:ind w:left="6480" w:hanging="180"/>
+      </w:pPr>
+    </w:lvl>
+  </w:abstractNum>
   <w:num w:numId="1">
-    <w:abstractNumId w:val="2"/>
+    <w:abstractNumId w:val="3"/>
   </w:num>
   <w:num w:numId="2">
-    <w:abstractNumId w:val="1"/>
+    <w:abstractNumId w:val="2"/>
   </w:num>
   <w:num w:numId="3">
     <w:abstractNumId w:val="0"/>
+  </w:num>
+  <w:num w:numId="4">
+    <w:abstractNumId w:val="4"/>
+  </w:num>
+  <w:num w:numId="5">
+    <w:abstractNumId w:val="1"/>
   </w:num>
 </w:numbering>
 </file>
@@ -3204,7 +4614,7 @@
     <w:lsdException w:name="Table Web 2" w:semiHidden="1" w:unhideWhenUsed="1"/>
     <w:lsdException w:name="Table Web 3" w:semiHidden="1" w:unhideWhenUsed="1"/>
     <w:lsdException w:name="Balloon Text" w:semiHidden="1" w:unhideWhenUsed="1"/>
-    <w:lsdException w:name="Table Grid" w:semiHidden="1" w:uiPriority="59" w:unhideWhenUsed="1"/>
+    <w:lsdException w:name="Table Grid" w:uiPriority="59"/>
     <w:lsdException w:name="Table Theme" w:semiHidden="1" w:unhideWhenUsed="1"/>
     <w:lsdException w:name="Placeholder Text" w:semiHidden="1"/>
     <w:lsdException w:name="No Spacing" w:uiPriority="1" w:qFormat="1"/>
@@ -3815,6 +5225,17 @@
       <w:color w:val="0000FF" w:themeColor="hyperlink"/>
       <w:u w:val="single"/>
     </w:rPr>
+  </w:style>
+  <w:style w:type="paragraph" w:styleId="ListParagraph">
+    <w:name w:val="List Paragraph"/>
+    <w:basedOn w:val="Normal"/>
+    <w:uiPriority w:val="34"/>
+    <w:qFormat/>
+    <w:rsid w:val="004B125B"/>
+    <w:pPr>
+      <w:ind w:left="720"/>
+      <w:contextualSpacing/>
+    </w:pPr>
   </w:style>
 </w:styles>
 </file>

</xml_diff>